<commit_message>
Update ate equipa de trabalho
</commit_message>
<xml_diff>
--- a/rascunho.docx
+++ b/rascunho.docx
@@ -16,25 +16,7 @@
           <w:shd w:val="clear" w:color="auto" w:fill="36393F"/>
           <w:lang w:val="pt-PT"/>
         </w:rPr>
-        <w:t xml:space="preserve">Este trabalho tem como o objetivo o desenvolvimento uma base de dados de Gestão de entregas a </w:t>
-      </w:r>
-      <w:proofErr w:type="gramStart"/>
-      <w:r>
-        <w:rPr>
-          <w:rFonts w:ascii="Helvetica" w:hAnsi="Helvetica" w:cs="Helvetica"/>
-          <w:shd w:val="clear" w:color="auto" w:fill="36393F"/>
-          <w:lang w:val="pt-PT"/>
-        </w:rPr>
-        <w:t>domicilio</w:t>
-      </w:r>
-      <w:proofErr w:type="gramEnd"/>
-      <w:r>
-        <w:rPr>
-          <w:rFonts w:ascii="Helvetica" w:hAnsi="Helvetica" w:cs="Helvetica"/>
-          <w:shd w:val="clear" w:color="auto" w:fill="36393F"/>
-          <w:lang w:val="pt-PT"/>
-        </w:rPr>
-        <w:t xml:space="preserve"> O objetivo da mesma é proporcionar um meio de realizar entregas de um armazém da </w:t>
+        <w:t xml:space="preserve">Este trabalho tem como o objetivo o desenvolvimento uma base de dados de Gestão de entregas a domicilio O objetivo da mesma é proporcionar um meio de realizar entregas de um armazém da </w:t>
       </w:r>
       <w:proofErr w:type="spellStart"/>
       <w:r>
@@ -110,13 +92,33 @@
         <w:rPr>
           <w:lang w:val="pt-PT"/>
         </w:rPr>
-        <w:t xml:space="preserve">O Sr. Jefferson </w:t>
+        <w:t xml:space="preserve">A </w:t>
       </w:r>
       <w:proofErr w:type="spellStart"/>
       <w:r>
         <w:rPr>
           <w:lang w:val="pt-PT"/>
         </w:rPr>
+        <w:t>AmazoniaTM</w:t>
+      </w:r>
+      <w:proofErr w:type="spellEnd"/>
+      <w:r>
+        <w:rPr>
+          <w:lang w:val="pt-PT"/>
+        </w:rPr>
+        <w:t xml:space="preserve"> é uma empresa com sede em Lisboa. Foi fundada em Janeiro de 2018 pelo</w:t>
+      </w:r>
+      <w:r>
+        <w:rPr>
+          <w:lang w:val="pt-PT"/>
+        </w:rPr>
+        <w:t xml:space="preserve"> Sr. Jefferson </w:t>
+      </w:r>
+      <w:proofErr w:type="spellStart"/>
+      <w:r>
+        <w:rPr>
+          <w:lang w:val="pt-PT"/>
+        </w:rPr>
         <w:t>Bazos</w:t>
       </w:r>
       <w:proofErr w:type="spellEnd"/>
@@ -247,7 +249,75 @@
         <w:rPr>
           <w:lang w:val="pt-PT"/>
         </w:rPr>
-        <w:t>Este crescimento originou vários problemas ao nível da gestão, uma vez que conciliar vários armazéns em diferentes localidades tornou-se impossível. Assim sendo, recorreu aos nossos serviços para a elaboração de um sistema de base de dados capaz de reverter a situação em que se encontra a “</w:t>
+        <w:t>Em cada um dos armazéns existem 21 funcionários, sendo eles 1 gestor, 10 distribuidores e 10 repositores.</w:t>
+      </w:r>
+    </w:p>
+    <w:p>
+      <w:pPr>
+        <w:rPr>
+          <w:lang w:val="pt-PT"/>
+        </w:rPr>
+      </w:pPr>
+      <w:r>
+        <w:rPr>
+          <w:lang w:val="pt-PT"/>
+        </w:rPr>
+        <w:t>O</w:t>
+      </w:r>
+      <w:r>
+        <w:rPr>
+          <w:lang w:val="pt-PT"/>
+        </w:rPr>
+        <w:t xml:space="preserve"> crescimento originou vários problemas ao nível da gestão, uma vez que conciliar vários armazéns em diferentes localidades tornou-se impossível.</w:t>
+      </w:r>
+      <w:r>
+        <w:rPr>
+          <w:lang w:val="pt-PT"/>
+        </w:rPr>
+        <w:t xml:space="preserve"> Esta circunstância, tem conduzido, a uma perda de possíveis lucros</w:t>
+      </w:r>
+      <w:r>
+        <w:rPr>
+          <w:lang w:val="pt-PT"/>
+        </w:rPr>
+        <w:t>, ou pelo menos é o que o seu gestor Joaquim afirma</w:t>
+      </w:r>
+      <w:r>
+        <w:rPr>
+          <w:lang w:val="pt-PT"/>
+        </w:rPr>
+        <w:t xml:space="preserve">. </w:t>
+      </w:r>
+      <w:r>
+        <w:rPr>
+          <w:lang w:val="pt-PT"/>
+        </w:rPr>
+        <w:t xml:space="preserve"> </w:t>
+      </w:r>
+    </w:p>
+    <w:p>
+      <w:pPr>
+        <w:rPr>
+          <w:lang w:val="pt-PT"/>
+        </w:rPr>
+      </w:pPr>
+      <w:r>
+        <w:rPr>
+          <w:lang w:val="pt-PT"/>
+        </w:rPr>
+        <w:t>Assim,</w:t>
+      </w:r>
+      <w:r>
+        <w:rPr>
+          <w:lang w:val="pt-PT"/>
+        </w:rPr>
+        <w:t xml:space="preserve"> para resolver esta situação, por sugestão do Joaquim,</w:t>
+      </w:r>
+      <w:r>
+        <w:rPr>
+          <w:lang w:val="pt-PT"/>
+        </w:rPr>
+        <w:t xml:space="preserve"> recorreu aos nossos serviços para a elaboração de um sistema de base de dados capaz de reverter a situação em que se encontra a “</w:t>
       </w:r>
       <w:proofErr w:type="spellStart"/>
       <w:r>
@@ -270,31 +340,67 @@
           <w:lang w:val="pt-PT"/>
         </w:rPr>
       </w:pPr>
-      <w:r>
-        <w:rPr>
-          <w:lang w:val="pt-PT"/>
-        </w:rPr>
-        <w:t>Em cada um dos armazéns existem 21 funcionários, sendo eles 1 gestor, 10 distribuidores e 10 repositores.</w:t>
-      </w:r>
-    </w:p>
-    <w:p>
-      <w:pPr>
-        <w:rPr>
-          <w:lang w:val="pt-PT"/>
-        </w:rPr>
-      </w:pPr>
-    </w:p>
-    <w:p>
-      <w:pPr>
-        <w:rPr>
-          <w:lang w:val="pt-PT"/>
-        </w:rPr>
-      </w:pPr>
-      <w:r>
-        <w:rPr>
-          <w:lang w:val="pt-PT"/>
-        </w:rPr>
-        <w:t>Nos primeiros meses o negócio estava a ter sucesso, esta evolução chegou ao ponto em que o número de clientes era excessiva para as condições verificadas, visto que só existia armazéns na zona de Lisboa.</w:t>
+    </w:p>
+    <w:p>
+      <w:pPr>
+        <w:rPr>
+          <w:b/>
+          <w:bCs/>
+          <w:lang w:val="pt-PT"/>
+        </w:rPr>
+      </w:pPr>
+      <w:r>
+        <w:rPr>
+          <w:b/>
+          <w:bCs/>
+          <w:lang w:val="pt-PT"/>
+        </w:rPr>
+        <w:t>Objetivos:</w:t>
+      </w:r>
+    </w:p>
+    <w:p>
+      <w:pPr>
+        <w:rPr>
+          <w:lang w:val="pt-PT"/>
+        </w:rPr>
+      </w:pPr>
+      <w:r>
+        <w:rPr>
+          <w:lang w:val="pt-PT"/>
+        </w:rPr>
+        <w:t xml:space="preserve">Com a sua grande vontade de maximizar os seus lucros, o Sr. Jefferson definiu um conjunto de objetivos que o irá ajudar com o desenvolvimento da base de dados, nomeadamente: </w:t>
+      </w:r>
+    </w:p>
+    <w:p>
+      <w:pPr>
+        <w:rPr>
+          <w:lang w:val="pt-PT"/>
+        </w:rPr>
+      </w:pPr>
+      <w:r>
+        <w:rPr>
+          <w:lang w:val="pt-PT"/>
+        </w:rPr>
+        <w:t>- Melhoria da estruturação do seu modelo de negócio, bem como melhorar a capacidade de gerir cada armazém e o registo da movimentação da mercadoria.</w:t>
+      </w:r>
+    </w:p>
+    <w:p>
+      <w:pPr>
+        <w:rPr>
+          <w:lang w:val="pt-PT"/>
+        </w:rPr>
+      </w:pPr>
+      <w:r>
+        <w:rPr>
+          <w:lang w:val="pt-PT"/>
+        </w:rPr>
+        <w:t xml:space="preserve">- </w:t>
+      </w:r>
+      <w:r>
+        <w:rPr>
+          <w:lang w:val="pt-PT"/>
+        </w:rPr>
+        <w:t>Facilitação</w:t>
       </w:r>
       <w:r>
         <w:rPr>
@@ -306,48 +412,833 @@
         <w:rPr>
           <w:lang w:val="pt-PT"/>
         </w:rPr>
-        <w:t>Em cada um dos armazéns existem 21 funcionários, sendo eles 1 gestor, 10 distribuidores e 10 repositores.</w:t>
-      </w:r>
-      <w:r>
-        <w:rPr>
-          <w:lang w:val="pt-PT"/>
-        </w:rPr>
-        <w:t xml:space="preserve"> De forma a</w:t>
-      </w:r>
-      <w:r>
-        <w:rPr>
-          <w:lang w:val="pt-PT"/>
-        </w:rPr>
-        <w:t xml:space="preserve"> proporcionar tempos de entrega menores em outras zonas do país, tais como, Coimbra, Porto e Braga, decidiu expandir para essas localizações. Este crescimento originou vários problemas ao nível da gestão, uma vez que conciliar vários armazéns em diferentes localidades tornou-se impossível. Assim sendo, recorreu aos nossos serviços para a elaboração de um sistema de base de dados capaz de reverter a situação em que se encontra a “</w:t>
+        <w:t>na</w:t>
+      </w:r>
+      <w:r>
+        <w:rPr>
+          <w:lang w:val="pt-PT"/>
+        </w:rPr>
+        <w:t xml:space="preserve"> </w:t>
+      </w:r>
+      <w:r>
+        <w:rPr>
+          <w:lang w:val="pt-PT"/>
+        </w:rPr>
+        <w:t>obtenção de</w:t>
+      </w:r>
+      <w:r>
+        <w:rPr>
+          <w:lang w:val="pt-PT"/>
+        </w:rPr>
+        <w:t xml:space="preserve"> informaç</w:t>
+      </w:r>
+      <w:r>
+        <w:rPr>
+          <w:lang w:val="pt-PT"/>
+        </w:rPr>
+        <w:t>ão sobre</w:t>
+      </w:r>
+      <w:r>
+        <w:rPr>
+          <w:lang w:val="pt-PT"/>
+        </w:rPr>
+        <w:t xml:space="preserve"> os clientes</w:t>
+      </w:r>
+      <w:r>
+        <w:rPr>
+          <w:lang w:val="pt-PT"/>
+        </w:rPr>
+        <w:t>,</w:t>
+      </w:r>
+      <w:r>
+        <w:rPr>
+          <w:lang w:val="pt-PT"/>
+        </w:rPr>
+        <w:t xml:space="preserve"> através da implementação de mecanismos de análise de vendas e de </w:t>
       </w:r>
       <w:proofErr w:type="spellStart"/>
       <w:r>
         <w:rPr>
           <w:lang w:val="pt-PT"/>
         </w:rPr>
-        <w:t>AmazoniaTM</w:t>
+        <w:t>profiling</w:t>
       </w:r>
       <w:proofErr w:type="spellEnd"/>
       <w:r>
         <w:rPr>
           <w:lang w:val="pt-PT"/>
         </w:rPr>
-        <w:t>”.</w:t>
-      </w:r>
-    </w:p>
-    <w:p>
-      <w:pPr>
-        <w:rPr>
-          <w:lang w:val="pt-PT"/>
-        </w:rPr>
-      </w:pPr>
-    </w:p>
-    <w:p>
-      <w:pPr>
-        <w:rPr>
-          <w:lang w:val="pt-PT"/>
-        </w:rPr>
-      </w:pPr>
+        <w:t xml:space="preserve"> de clientes</w:t>
+      </w:r>
+      <w:r>
+        <w:rPr>
+          <w:lang w:val="pt-PT"/>
+        </w:rPr>
+        <w:t>;</w:t>
+      </w:r>
+    </w:p>
+    <w:p>
+      <w:pPr>
+        <w:rPr>
+          <w:lang w:val="pt-PT"/>
+        </w:rPr>
+      </w:pPr>
+      <w:r>
+        <w:rPr>
+          <w:lang w:val="pt-PT"/>
+        </w:rPr>
+        <w:t xml:space="preserve"> - </w:t>
+      </w:r>
+      <w:r>
+        <w:rPr>
+          <w:lang w:val="pt-PT"/>
+        </w:rPr>
+        <w:t>Aperfeiçoar a gestão de</w:t>
+      </w:r>
+      <w:r>
+        <w:rPr>
+          <w:lang w:val="pt-PT"/>
+        </w:rPr>
+        <w:t xml:space="preserve"> todos os produtos </w:t>
+      </w:r>
+      <w:r>
+        <w:rPr>
+          <w:lang w:val="pt-PT"/>
+        </w:rPr>
+        <w:t>disponíveis</w:t>
+      </w:r>
+      <w:r>
+        <w:rPr>
+          <w:lang w:val="pt-PT"/>
+        </w:rPr>
+        <w:t xml:space="preserve">; </w:t>
+      </w:r>
+    </w:p>
+    <w:p>
+      <w:pPr>
+        <w:rPr>
+          <w:lang w:val="pt-PT"/>
+        </w:rPr>
+      </w:pPr>
+      <w:r>
+        <w:rPr>
+          <w:lang w:val="pt-PT"/>
+        </w:rPr>
+        <w:t>- Organizar as finanças de forma a diminuir os gastos;</w:t>
+      </w:r>
+    </w:p>
+    <w:p>
+      <w:pPr>
+        <w:rPr>
+          <w:lang w:val="pt-PT"/>
+        </w:rPr>
+      </w:pPr>
+      <w:r>
+        <w:rPr>
+          <w:lang w:val="pt-PT"/>
+        </w:rPr>
+        <w:t>- Reduzir o tempo de entrega;</w:t>
+      </w:r>
+    </w:p>
+    <w:p>
+      <w:pPr>
+        <w:rPr>
+          <w:lang w:val="pt-PT"/>
+        </w:rPr>
+      </w:pPr>
+      <w:r>
+        <w:rPr>
+          <w:lang w:val="pt-PT"/>
+        </w:rPr>
+        <w:t>- Implementação de um sistema de recompensas para os funcionários exemplares.</w:t>
+      </w:r>
+    </w:p>
+    <w:p>
+      <w:pPr>
+        <w:rPr>
+          <w:lang w:val="pt-PT"/>
+        </w:rPr>
+      </w:pPr>
+      <w:r>
+        <w:rPr>
+          <w:lang w:val="pt-PT"/>
+        </w:rPr>
+        <w:t xml:space="preserve">- </w:t>
+      </w:r>
+      <w:r>
+        <w:rPr>
+          <w:lang w:val="pt-PT"/>
+        </w:rPr>
+        <w:t>Consulta</w:t>
+      </w:r>
+      <w:r>
+        <w:rPr>
+          <w:lang w:val="pt-PT"/>
+        </w:rPr>
+        <w:t xml:space="preserve"> </w:t>
+      </w:r>
+      <w:r>
+        <w:rPr>
+          <w:lang w:val="pt-PT"/>
+        </w:rPr>
+        <w:t>dos</w:t>
+      </w:r>
+      <w:r>
+        <w:rPr>
+          <w:lang w:val="pt-PT"/>
+        </w:rPr>
+        <w:t xml:space="preserve"> dados d</w:t>
+      </w:r>
+      <w:r>
+        <w:rPr>
+          <w:lang w:val="pt-PT"/>
+        </w:rPr>
+        <w:t>os</w:t>
+      </w:r>
+      <w:r>
+        <w:rPr>
+          <w:lang w:val="pt-PT"/>
+        </w:rPr>
+        <w:t xml:space="preserve"> funcionários da empresa;</w:t>
+      </w:r>
+    </w:p>
+    <w:p>
+      <w:pPr>
+        <w:rPr>
+          <w:lang w:val="pt-PT"/>
+        </w:rPr>
+      </w:pPr>
+      <w:r>
+        <w:rPr>
+          <w:lang w:val="pt-PT"/>
+        </w:rPr>
+        <w:t>-</w:t>
+      </w:r>
+      <w:r>
+        <w:rPr>
+          <w:lang w:val="pt-PT"/>
+        </w:rPr>
+        <w:t xml:space="preserve"> </w:t>
+      </w:r>
+      <w:r>
+        <w:rPr>
+          <w:lang w:val="pt-PT"/>
+        </w:rPr>
+        <w:t>Tratar grandes quantidades de dados</w:t>
+      </w:r>
+      <w:r>
+        <w:rPr>
+          <w:lang w:val="pt-PT"/>
+        </w:rPr>
+        <w:t>;</w:t>
+      </w:r>
+    </w:p>
+    <w:p>
+      <w:pPr>
+        <w:rPr>
+          <w:lang w:val="pt-PT"/>
+        </w:rPr>
+      </w:pPr>
+      <w:r>
+        <w:rPr>
+          <w:lang w:val="pt-PT"/>
+        </w:rPr>
+        <w:t>O desenvolvimento do sistema proposto constitui uma grande responsabilidade, pois qualquer falha pode comprometer o futuro da empresa visto que podem perder muito dinheiro.</w:t>
+      </w:r>
+    </w:p>
+    <w:p>
+      <w:pPr>
+        <w:rPr>
+          <w:lang w:val="pt-PT"/>
+        </w:rPr>
+      </w:pPr>
+    </w:p>
+    <w:p>
+      <w:pPr>
+        <w:rPr>
+          <w:b/>
+          <w:bCs/>
+          <w:lang w:val="pt-PT"/>
+        </w:rPr>
+      </w:pPr>
+    </w:p>
+    <w:p>
+      <w:pPr>
+        <w:rPr>
+          <w:b/>
+          <w:bCs/>
+          <w:lang w:val="pt-PT"/>
+        </w:rPr>
+      </w:pPr>
+      <w:r>
+        <w:rPr>
+          <w:b/>
+          <w:bCs/>
+          <w:lang w:val="pt-PT"/>
+        </w:rPr>
+        <w:t>Viabilidade:</w:t>
+      </w:r>
+    </w:p>
+    <w:p>
+      <w:pPr>
+        <w:rPr>
+          <w:lang w:val="pt-PT"/>
+        </w:rPr>
+      </w:pPr>
+      <w:r>
+        <w:rPr>
+          <w:lang w:val="pt-PT"/>
+        </w:rPr>
+        <w:t xml:space="preserve">O </w:t>
+      </w:r>
+      <w:proofErr w:type="spellStart"/>
+      <w:r>
+        <w:rPr>
+          <w:lang w:val="pt-PT"/>
+        </w:rPr>
+        <w:t>Sr.Jefferson</w:t>
+      </w:r>
+      <w:proofErr w:type="spellEnd"/>
+      <w:r>
+        <w:rPr>
+          <w:lang w:val="pt-PT"/>
+        </w:rPr>
+        <w:t xml:space="preserve"> tem a certeza que se tiver uma base de dados mais eficiente, conseguirá:</w:t>
+      </w:r>
+    </w:p>
+    <w:p>
+      <w:pPr>
+        <w:rPr>
+          <w:lang w:val="pt-PT"/>
+        </w:rPr>
+      </w:pPr>
+      <w:r>
+        <w:rPr>
+          <w:lang w:val="pt-PT"/>
+        </w:rPr>
+        <w:t>-</w:t>
+      </w:r>
+      <w:r>
+        <w:rPr>
+          <w:lang w:val="pt-PT"/>
+        </w:rPr>
+        <w:t xml:space="preserve"> </w:t>
+      </w:r>
+      <w:r>
+        <w:rPr>
+          <w:lang w:val="pt-PT"/>
+        </w:rPr>
+        <w:t>Aumentar o lucro por cerca de 10% logo no primeiro mês, isto suportará o custo do sistema.</w:t>
+      </w:r>
+    </w:p>
+    <w:p>
+      <w:pPr>
+        <w:rPr>
+          <w:lang w:val="pt-PT"/>
+        </w:rPr>
+      </w:pPr>
+      <w:r>
+        <w:rPr>
+          <w:lang w:val="pt-PT"/>
+        </w:rPr>
+        <w:t>-</w:t>
+      </w:r>
+      <w:r>
+        <w:rPr>
+          <w:lang w:val="pt-PT"/>
+        </w:rPr>
+        <w:t xml:space="preserve"> </w:t>
+      </w:r>
+      <w:r>
+        <w:rPr>
+          <w:lang w:val="pt-PT"/>
+        </w:rPr>
+        <w:t>Saber a cada momento o que cada cliente adquiriu, pagou e o tempo estimado de entrega.</w:t>
+      </w:r>
+      <w:r>
+        <w:rPr>
+          <w:lang w:val="pt-PT"/>
+        </w:rPr>
+        <w:t xml:space="preserve"> </w:t>
+      </w:r>
+    </w:p>
+    <w:p>
+      <w:pPr>
+        <w:rPr>
+          <w:lang w:val="pt-PT"/>
+        </w:rPr>
+      </w:pPr>
+      <w:r>
+        <w:rPr>
+          <w:lang w:val="pt-PT"/>
+        </w:rPr>
+        <w:t>-</w:t>
+      </w:r>
+      <w:r>
+        <w:rPr>
+          <w:lang w:val="pt-PT"/>
+        </w:rPr>
+        <w:t xml:space="preserve"> </w:t>
+      </w:r>
+      <w:proofErr w:type="spellStart"/>
+      <w:r>
+        <w:rPr>
+          <w:lang w:val="pt-PT"/>
+        </w:rPr>
+        <w:t>Profilling</w:t>
+      </w:r>
+      <w:proofErr w:type="spellEnd"/>
+      <w:r>
+        <w:rPr>
+          <w:lang w:val="pt-PT"/>
+        </w:rPr>
+        <w:t xml:space="preserve"> dos clientes, através </w:t>
+      </w:r>
+    </w:p>
+    <w:p>
+      <w:pPr>
+        <w:rPr>
+          <w:lang w:val="pt-PT"/>
+        </w:rPr>
+      </w:pPr>
+      <w:r>
+        <w:rPr>
+          <w:lang w:val="pt-PT"/>
+        </w:rPr>
+        <w:t xml:space="preserve">- Conhecer o local de cada produto </w:t>
+      </w:r>
+      <w:r>
+        <w:rPr>
+          <w:lang w:val="pt-PT"/>
+        </w:rPr>
+        <w:t>dentro do armazém.</w:t>
+      </w:r>
+    </w:p>
+    <w:p>
+      <w:pPr>
+        <w:rPr>
+          <w:lang w:val="pt-PT"/>
+        </w:rPr>
+      </w:pPr>
+      <w:r>
+        <w:rPr>
+          <w:lang w:val="pt-PT"/>
+        </w:rPr>
+        <w:t>- Saber o armazém mais perto</w:t>
+      </w:r>
+      <w:r>
+        <w:rPr>
+          <w:lang w:val="pt-PT"/>
+        </w:rPr>
+        <w:t xml:space="preserve"> com o produto adquirido por um cliente</w:t>
+      </w:r>
+      <w:r>
+        <w:rPr>
+          <w:lang w:val="pt-PT"/>
+        </w:rPr>
+        <w:t xml:space="preserve"> para a entrega mais </w:t>
+      </w:r>
+      <w:r>
+        <w:rPr>
+          <w:lang w:val="pt-PT"/>
+        </w:rPr>
+        <w:t>rápida</w:t>
+      </w:r>
+      <w:r>
+        <w:rPr>
+          <w:lang w:val="pt-PT"/>
+        </w:rPr>
+        <w:t>.</w:t>
+      </w:r>
+    </w:p>
+    <w:p>
+      <w:pPr>
+        <w:rPr>
+          <w:lang w:val="pt-PT"/>
+        </w:rPr>
+      </w:pPr>
+    </w:p>
+    <w:p>
+      <w:pPr>
+        <w:rPr>
+          <w:b/>
+          <w:bCs/>
+          <w:lang w:val="pt-PT"/>
+        </w:rPr>
+      </w:pPr>
+      <w:r>
+        <w:rPr>
+          <w:b/>
+          <w:bCs/>
+          <w:lang w:val="pt-PT"/>
+        </w:rPr>
+        <w:t>Recursos:</w:t>
+      </w:r>
+    </w:p>
+    <w:p>
+      <w:pPr>
+        <w:pStyle w:val="ListParagraph"/>
+        <w:numPr>
+          <w:ilvl w:val="0"/>
+          <w:numId w:val="1"/>
+        </w:numPr>
+        <w:rPr>
+          <w:lang w:val="pt-PT"/>
+        </w:rPr>
+      </w:pPr>
+      <w:r>
+        <w:rPr>
+          <w:lang w:val="pt-PT"/>
+        </w:rPr>
+        <w:t>-Humanos</w:t>
+      </w:r>
+    </w:p>
+    <w:p>
+      <w:pPr>
+        <w:pStyle w:val="ListParagraph"/>
+        <w:numPr>
+          <w:ilvl w:val="1"/>
+          <w:numId w:val="1"/>
+        </w:numPr>
+        <w:rPr>
+          <w:lang w:val="pt-PT"/>
+        </w:rPr>
+      </w:pPr>
+      <w:r>
+        <w:rPr>
+          <w:lang w:val="pt-PT"/>
+        </w:rPr>
+        <w:t>- Funcionários dos armazéns e da empresa de desenvolvimento, clientes e fornecedores.</w:t>
+      </w:r>
+    </w:p>
+    <w:p>
+      <w:pPr>
+        <w:pStyle w:val="ListParagraph"/>
+        <w:numPr>
+          <w:ilvl w:val="0"/>
+          <w:numId w:val="1"/>
+        </w:numPr>
+        <w:rPr>
+          <w:lang w:val="pt-PT"/>
+        </w:rPr>
+      </w:pPr>
+      <w:r>
+        <w:rPr>
+          <w:lang w:val="pt-PT"/>
+        </w:rPr>
+        <w:t xml:space="preserve"> Materiais</w:t>
+      </w:r>
+    </w:p>
+    <w:p>
+      <w:pPr>
+        <w:pStyle w:val="ListParagraph"/>
+        <w:numPr>
+          <w:ilvl w:val="1"/>
+          <w:numId w:val="1"/>
+        </w:numPr>
+        <w:rPr>
+          <w:lang w:val="pt-PT"/>
+        </w:rPr>
+      </w:pPr>
+      <w:r>
+        <w:rPr>
+          <w:lang w:val="pt-PT"/>
+        </w:rPr>
+        <w:t xml:space="preserve">-Hardware (1 servidor, 5 tablets por </w:t>
+      </w:r>
+      <w:proofErr w:type="spellStart"/>
+      <w:r>
+        <w:rPr>
+          <w:lang w:val="pt-PT"/>
+        </w:rPr>
+        <w:t>amazém</w:t>
+      </w:r>
+      <w:proofErr w:type="spellEnd"/>
+      <w:r>
+        <w:rPr>
+          <w:lang w:val="pt-PT"/>
+        </w:rPr>
+        <w:t>)</w:t>
+      </w:r>
+    </w:p>
+    <w:p>
+      <w:pPr>
+        <w:pStyle w:val="ListParagraph"/>
+        <w:numPr>
+          <w:ilvl w:val="1"/>
+          <w:numId w:val="1"/>
+        </w:numPr>
+        <w:rPr>
+          <w:lang w:val="pt-PT"/>
+        </w:rPr>
+      </w:pPr>
+      <w:r>
+        <w:rPr>
+          <w:lang w:val="pt-PT"/>
+        </w:rPr>
+        <w:t xml:space="preserve"> Software(SGBD e plataforma digital de compra e venda)</w:t>
+      </w:r>
+    </w:p>
+    <w:p>
+      <w:pPr>
+        <w:rPr>
+          <w:lang w:val="pt-PT"/>
+        </w:rPr>
+      </w:pPr>
+    </w:p>
+    <w:p>
+      <w:pPr>
+        <w:rPr>
+          <w:b/>
+          <w:bCs/>
+          <w:lang w:val="pt-PT"/>
+        </w:rPr>
+      </w:pPr>
+      <w:r>
+        <w:rPr>
+          <w:b/>
+          <w:bCs/>
+          <w:lang w:val="pt-PT"/>
+        </w:rPr>
+        <w:t>Equipa de trabalho:</w:t>
+      </w:r>
+    </w:p>
+    <w:p>
+      <w:pPr>
+        <w:pStyle w:val="ListParagraph"/>
+        <w:numPr>
+          <w:ilvl w:val="0"/>
+          <w:numId w:val="2"/>
+        </w:numPr>
+        <w:rPr>
+          <w:lang w:val="pt-PT"/>
+        </w:rPr>
+      </w:pPr>
+      <w:r>
+        <w:rPr>
+          <w:lang w:val="pt-PT"/>
+        </w:rPr>
+        <w:t xml:space="preserve"> Pessoal Interno</w:t>
+      </w:r>
+    </w:p>
+    <w:p>
+      <w:pPr>
+        <w:pStyle w:val="ListParagraph"/>
+        <w:numPr>
+          <w:ilvl w:val="1"/>
+          <w:numId w:val="2"/>
+        </w:numPr>
+        <w:rPr>
+          <w:lang w:val="pt-PT"/>
+        </w:rPr>
+      </w:pPr>
+      <w:r>
+        <w:rPr>
+          <w:lang w:val="pt-PT"/>
+        </w:rPr>
+        <w:t xml:space="preserve">Sr. Jefferson </w:t>
+      </w:r>
+      <w:proofErr w:type="spellStart"/>
+      <w:r>
+        <w:rPr>
+          <w:lang w:val="pt-PT"/>
+        </w:rPr>
+        <w:t>B</w:t>
+      </w:r>
+      <w:r>
+        <w:rPr>
+          <w:lang w:val="pt-PT"/>
+        </w:rPr>
+        <w:t>az</w:t>
+      </w:r>
+      <w:r>
+        <w:rPr>
+          <w:lang w:val="pt-PT"/>
+        </w:rPr>
+        <w:t>os</w:t>
+      </w:r>
+      <w:proofErr w:type="spellEnd"/>
+      <w:r>
+        <w:rPr>
+          <w:lang w:val="pt-PT"/>
+        </w:rPr>
+        <w:t>, Sr. Joaquim</w:t>
+      </w:r>
+      <w:r>
+        <w:rPr>
+          <w:lang w:val="pt-PT"/>
+        </w:rPr>
+        <w:t xml:space="preserve">, </w:t>
+      </w:r>
+      <w:r>
+        <w:rPr>
+          <w:lang w:val="pt-PT"/>
+        </w:rPr>
+        <w:t>Edir Macedo</w:t>
+      </w:r>
+      <w:r>
+        <w:rPr>
+          <w:lang w:val="pt-PT"/>
+        </w:rPr>
+        <w:t xml:space="preserve">, Silas Malafaia e Jorge Bergoglio </w:t>
+      </w:r>
+    </w:p>
+    <w:p>
+      <w:pPr>
+        <w:pStyle w:val="ListParagraph"/>
+        <w:numPr>
+          <w:ilvl w:val="2"/>
+          <w:numId w:val="2"/>
+        </w:numPr>
+        <w:rPr>
+          <w:lang w:val="pt-PT"/>
+        </w:rPr>
+      </w:pPr>
+      <w:r>
+        <w:rPr>
+          <w:lang w:val="pt-PT"/>
+        </w:rPr>
+        <w:t>Fundador da empresa e gestores dos armazéns.</w:t>
+      </w:r>
+    </w:p>
+    <w:p>
+      <w:pPr>
+        <w:pStyle w:val="ListParagraph"/>
+        <w:numPr>
+          <w:ilvl w:val="0"/>
+          <w:numId w:val="2"/>
+        </w:numPr>
+        <w:rPr>
+          <w:lang w:val="pt-PT"/>
+        </w:rPr>
+      </w:pPr>
+      <w:r>
+        <w:rPr>
+          <w:lang w:val="pt-PT"/>
+        </w:rPr>
+        <w:t>Pessoal Externo</w:t>
+      </w:r>
+    </w:p>
+    <w:p>
+      <w:pPr>
+        <w:pStyle w:val="ListParagraph"/>
+        <w:numPr>
+          <w:ilvl w:val="1"/>
+          <w:numId w:val="2"/>
+        </w:numPr>
+        <w:rPr>
+          <w:lang w:val="pt-PT"/>
+        </w:rPr>
+      </w:pPr>
+      <w:r>
+        <w:rPr>
+          <w:lang w:val="pt-PT"/>
+        </w:rPr>
+        <w:t>Engenheiros de Bases de Dados da empresa a contratar e Desenvolvedores da plataforma digital</w:t>
+      </w:r>
+    </w:p>
+    <w:p>
+      <w:pPr>
+        <w:pStyle w:val="ListParagraph"/>
+        <w:numPr>
+          <w:ilvl w:val="2"/>
+          <w:numId w:val="2"/>
+        </w:numPr>
+        <w:rPr>
+          <w:lang w:val="pt-PT"/>
+        </w:rPr>
+      </w:pPr>
+      <w:r>
+        <w:rPr>
+          <w:lang w:val="pt-PT"/>
+        </w:rPr>
+        <w:t>Levantamento de requisitos, modelação do sistema, implementação do sistema</w:t>
+      </w:r>
+      <w:r>
+        <w:rPr>
+          <w:lang w:val="pt-PT"/>
+        </w:rPr>
+        <w:t>.</w:t>
+      </w:r>
+    </w:p>
+    <w:p>
+      <w:pPr>
+        <w:pStyle w:val="ListParagraph"/>
+        <w:numPr>
+          <w:ilvl w:val="0"/>
+          <w:numId w:val="2"/>
+        </w:numPr>
+        <w:rPr>
+          <w:lang w:val="pt-PT"/>
+        </w:rPr>
+      </w:pPr>
+      <w:r>
+        <w:rPr>
+          <w:lang w:val="pt-PT"/>
+        </w:rPr>
+        <w:t>Outros</w:t>
+      </w:r>
+    </w:p>
+    <w:p>
+      <w:pPr>
+        <w:pStyle w:val="ListParagraph"/>
+        <w:numPr>
+          <w:ilvl w:val="1"/>
+          <w:numId w:val="2"/>
+        </w:numPr>
+        <w:rPr>
+          <w:lang w:val="pt-PT"/>
+        </w:rPr>
+      </w:pPr>
+      <w:r>
+        <w:rPr>
+          <w:lang w:val="pt-PT"/>
+        </w:rPr>
+        <w:t xml:space="preserve">Clientes e fornecedores </w:t>
+      </w:r>
+      <w:r>
+        <w:rPr>
+          <w:lang w:val="pt-PT"/>
+        </w:rPr>
+        <w:t>voluntários</w:t>
+      </w:r>
+    </w:p>
+    <w:p>
+      <w:pPr>
+        <w:pStyle w:val="ListParagraph"/>
+        <w:numPr>
+          <w:ilvl w:val="2"/>
+          <w:numId w:val="2"/>
+        </w:numPr>
+        <w:rPr>
+          <w:lang w:val="pt-PT"/>
+        </w:rPr>
+      </w:pPr>
+      <w:r>
+        <w:rPr>
+          <w:lang w:val="pt-PT"/>
+        </w:rPr>
+        <w:t>Inquéritos de opinião e validação dos serviços.</w:t>
+      </w:r>
+    </w:p>
+    <w:p>
+      <w:pPr>
+        <w:rPr>
+          <w:lang w:val="pt-PT"/>
+        </w:rPr>
+      </w:pPr>
+      <w:r>
+        <w:rPr>
+          <w:lang w:val="pt-PT"/>
+        </w:rPr>
+        <w:tab/>
+      </w:r>
+      <w:r>
+        <w:rPr>
+          <w:lang w:val="pt-PT"/>
+        </w:rPr>
+        <w:tab/>
+      </w:r>
     </w:p>
     <w:sectPr>
       <w:pgSz w:w="11906" w:h="16838"/>
@@ -357,6 +1248,243 @@
     </w:sectPr>
   </w:body>
 </w:document>
+</file>
+
+<file path=word/numbering.xml><?xml version="1.0" encoding="utf-8"?>
+<w:numbering xmlns:wpc="http://schemas.microsoft.com/office/word/2010/wordprocessingCanvas" xmlns:cx="http://schemas.microsoft.com/office/drawing/2014/chartex" xmlns:cx1="http://schemas.microsoft.com/office/drawing/2015/9/8/chartex" xmlns:cx2="http://schemas.microsoft.com/office/drawing/2015/10/21/chartex" xmlns:cx3="http://schemas.microsoft.com/office/drawing/2016/5/9/chartex" xmlns:cx4="http://schemas.microsoft.com/office/drawing/2016/5/10/chartex" xmlns:cx5="http://schemas.microsoft.com/office/drawing/2016/5/11/chartex" xmlns:cx6="http://schemas.microsoft.com/office/drawing/2016/5/12/chartex" xmlns:cx7="http://schemas.microsoft.com/office/drawing/2016/5/13/chartex" xmlns:cx8="http://schemas.microsoft.com/office/drawing/2016/5/14/chartex" xmlns:mc="http://schemas.openxmlformats.org/markup-compatibility/2006" xmlns:aink="http://schemas.microsoft.com/office/drawing/2016/ink" xmlns:am3d="http://schemas.microsoft.com/office/drawing/2017/model3d" xmlns:o="urn:schemas-microsoft-com:office:office" xmlns:oel="http://schemas.microsoft.com/office/2019/extlst" xmlns:r="http://schemas.openxmlformats.org/officeDocument/2006/relationships" xmlns:m="http://schemas.openxmlformats.org/officeDocument/2006/math" xmlns:v="urn:schemas-microsoft-com:vml" xmlns:wp14="http://schemas.microsoft.com/office/word/2010/wordprocessingDrawing" xmlns:wp="http://schemas.openxmlformats.org/drawingml/2006/wordprocessingDrawing" xmlns:w10="urn:schemas-microsoft-com:office:word" xmlns:w="http://schemas.openxmlformats.org/wordprocessingml/2006/main" xmlns:w14="http://schemas.microsoft.com/office/word/2010/wordml" xmlns:w15="http://schemas.microsoft.com/office/word/2012/wordml" xmlns:w16cex="http://schemas.microsoft.com/office/word/2018/wordml/cex" xmlns:w16cid="http://schemas.microsoft.com/office/word/2016/wordml/cid" xmlns:w16="http://schemas.microsoft.com/office/word/2018/wordml" xmlns:w16sdtdh="http://schemas.microsoft.com/office/word/2020/wordml/sdtdatahash" xmlns:w16se="http://schemas.microsoft.com/office/word/2015/wordml/symex" xmlns:wpg="http://schemas.microsoft.com/office/word/2010/wordprocessingGroup" xmlns:wpi="http://schemas.microsoft.com/office/word/2010/wordprocessingInk" xmlns:wne="http://schemas.microsoft.com/office/word/2006/wordml" xmlns:wps="http://schemas.microsoft.com/office/word/2010/wordprocessingShape" mc:Ignorable="w14 w15 w16se w16cid w16 w16cex w16sdtdh wp14">
+  <w:abstractNum w:abstractNumId="0" w15:restartNumberingAfterBreak="0">
+    <w:nsid w:val="15657CC6"/>
+    <w:multiLevelType w:val="hybridMultilevel"/>
+    <w:tmpl w:val="EC506B06"/>
+    <w:lvl w:ilvl="0" w:tplc="08090001">
+      <w:start w:val="1"/>
+      <w:numFmt w:val="bullet"/>
+      <w:lvlText w:val=""/>
+      <w:lvlJc w:val="left"/>
+      <w:pPr>
+        <w:ind w:left="720" w:hanging="360"/>
+      </w:pPr>
+      <w:rPr>
+        <w:rFonts w:ascii="Symbol" w:hAnsi="Symbol" w:hint="default"/>
+      </w:rPr>
+    </w:lvl>
+    <w:lvl w:ilvl="1" w:tplc="08090003">
+      <w:start w:val="1"/>
+      <w:numFmt w:val="bullet"/>
+      <w:lvlText w:val="o"/>
+      <w:lvlJc w:val="left"/>
+      <w:pPr>
+        <w:ind w:left="1440" w:hanging="360"/>
+      </w:pPr>
+      <w:rPr>
+        <w:rFonts w:ascii="Courier New" w:hAnsi="Courier New" w:cs="Courier New" w:hint="default"/>
+      </w:rPr>
+    </w:lvl>
+    <w:lvl w:ilvl="2" w:tplc="08090005">
+      <w:start w:val="1"/>
+      <w:numFmt w:val="bullet"/>
+      <w:lvlText w:val=""/>
+      <w:lvlJc w:val="left"/>
+      <w:pPr>
+        <w:ind w:left="2160" w:hanging="360"/>
+      </w:pPr>
+      <w:rPr>
+        <w:rFonts w:ascii="Wingdings" w:hAnsi="Wingdings" w:hint="default"/>
+      </w:rPr>
+    </w:lvl>
+    <w:lvl w:ilvl="3" w:tplc="08090001" w:tentative="1">
+      <w:start w:val="1"/>
+      <w:numFmt w:val="bullet"/>
+      <w:lvlText w:val=""/>
+      <w:lvlJc w:val="left"/>
+      <w:pPr>
+        <w:ind w:left="2880" w:hanging="360"/>
+      </w:pPr>
+      <w:rPr>
+        <w:rFonts w:ascii="Symbol" w:hAnsi="Symbol" w:hint="default"/>
+      </w:rPr>
+    </w:lvl>
+    <w:lvl w:ilvl="4" w:tplc="08090003" w:tentative="1">
+      <w:start w:val="1"/>
+      <w:numFmt w:val="bullet"/>
+      <w:lvlText w:val="o"/>
+      <w:lvlJc w:val="left"/>
+      <w:pPr>
+        <w:ind w:left="3600" w:hanging="360"/>
+      </w:pPr>
+      <w:rPr>
+        <w:rFonts w:ascii="Courier New" w:hAnsi="Courier New" w:cs="Courier New" w:hint="default"/>
+      </w:rPr>
+    </w:lvl>
+    <w:lvl w:ilvl="5" w:tplc="08090005" w:tentative="1">
+      <w:start w:val="1"/>
+      <w:numFmt w:val="bullet"/>
+      <w:lvlText w:val=""/>
+      <w:lvlJc w:val="left"/>
+      <w:pPr>
+        <w:ind w:left="4320" w:hanging="360"/>
+      </w:pPr>
+      <w:rPr>
+        <w:rFonts w:ascii="Wingdings" w:hAnsi="Wingdings" w:hint="default"/>
+      </w:rPr>
+    </w:lvl>
+    <w:lvl w:ilvl="6" w:tplc="08090001" w:tentative="1">
+      <w:start w:val="1"/>
+      <w:numFmt w:val="bullet"/>
+      <w:lvlText w:val=""/>
+      <w:lvlJc w:val="left"/>
+      <w:pPr>
+        <w:ind w:left="5040" w:hanging="360"/>
+      </w:pPr>
+      <w:rPr>
+        <w:rFonts w:ascii="Symbol" w:hAnsi="Symbol" w:hint="default"/>
+      </w:rPr>
+    </w:lvl>
+    <w:lvl w:ilvl="7" w:tplc="08090003" w:tentative="1">
+      <w:start w:val="1"/>
+      <w:numFmt w:val="bullet"/>
+      <w:lvlText w:val="o"/>
+      <w:lvlJc w:val="left"/>
+      <w:pPr>
+        <w:ind w:left="5760" w:hanging="360"/>
+      </w:pPr>
+      <w:rPr>
+        <w:rFonts w:ascii="Courier New" w:hAnsi="Courier New" w:cs="Courier New" w:hint="default"/>
+      </w:rPr>
+    </w:lvl>
+    <w:lvl w:ilvl="8" w:tplc="08090005" w:tentative="1">
+      <w:start w:val="1"/>
+      <w:numFmt w:val="bullet"/>
+      <w:lvlText w:val=""/>
+      <w:lvlJc w:val="left"/>
+      <w:pPr>
+        <w:ind w:left="6480" w:hanging="360"/>
+      </w:pPr>
+      <w:rPr>
+        <w:rFonts w:ascii="Wingdings" w:hAnsi="Wingdings" w:hint="default"/>
+      </w:rPr>
+    </w:lvl>
+  </w:abstractNum>
+  <w:abstractNum w:abstractNumId="1" w15:restartNumberingAfterBreak="0">
+    <w:nsid w:val="53EC5EF8"/>
+    <w:multiLevelType w:val="hybridMultilevel"/>
+    <w:tmpl w:val="4156F7F8"/>
+    <w:lvl w:ilvl="0" w:tplc="08090001">
+      <w:start w:val="1"/>
+      <w:numFmt w:val="bullet"/>
+      <w:lvlText w:val=""/>
+      <w:lvlJc w:val="left"/>
+      <w:pPr>
+        <w:ind w:left="720" w:hanging="360"/>
+      </w:pPr>
+      <w:rPr>
+        <w:rFonts w:ascii="Symbol" w:hAnsi="Symbol" w:hint="default"/>
+      </w:rPr>
+    </w:lvl>
+    <w:lvl w:ilvl="1" w:tplc="08090003">
+      <w:start w:val="1"/>
+      <w:numFmt w:val="bullet"/>
+      <w:lvlText w:val="o"/>
+      <w:lvlJc w:val="left"/>
+      <w:pPr>
+        <w:ind w:left="1440" w:hanging="360"/>
+      </w:pPr>
+      <w:rPr>
+        <w:rFonts w:ascii="Courier New" w:hAnsi="Courier New" w:cs="Courier New" w:hint="default"/>
+      </w:rPr>
+    </w:lvl>
+    <w:lvl w:ilvl="2" w:tplc="08090005" w:tentative="1">
+      <w:start w:val="1"/>
+      <w:numFmt w:val="bullet"/>
+      <w:lvlText w:val=""/>
+      <w:lvlJc w:val="left"/>
+      <w:pPr>
+        <w:ind w:left="2160" w:hanging="360"/>
+      </w:pPr>
+      <w:rPr>
+        <w:rFonts w:ascii="Wingdings" w:hAnsi="Wingdings" w:hint="default"/>
+      </w:rPr>
+    </w:lvl>
+    <w:lvl w:ilvl="3" w:tplc="08090001" w:tentative="1">
+      <w:start w:val="1"/>
+      <w:numFmt w:val="bullet"/>
+      <w:lvlText w:val=""/>
+      <w:lvlJc w:val="left"/>
+      <w:pPr>
+        <w:ind w:left="2880" w:hanging="360"/>
+      </w:pPr>
+      <w:rPr>
+        <w:rFonts w:ascii="Symbol" w:hAnsi="Symbol" w:hint="default"/>
+      </w:rPr>
+    </w:lvl>
+    <w:lvl w:ilvl="4" w:tplc="08090003" w:tentative="1">
+      <w:start w:val="1"/>
+      <w:numFmt w:val="bullet"/>
+      <w:lvlText w:val="o"/>
+      <w:lvlJc w:val="left"/>
+      <w:pPr>
+        <w:ind w:left="3600" w:hanging="360"/>
+      </w:pPr>
+      <w:rPr>
+        <w:rFonts w:ascii="Courier New" w:hAnsi="Courier New" w:cs="Courier New" w:hint="default"/>
+      </w:rPr>
+    </w:lvl>
+    <w:lvl w:ilvl="5" w:tplc="08090005" w:tentative="1">
+      <w:start w:val="1"/>
+      <w:numFmt w:val="bullet"/>
+      <w:lvlText w:val=""/>
+      <w:lvlJc w:val="left"/>
+      <w:pPr>
+        <w:ind w:left="4320" w:hanging="360"/>
+      </w:pPr>
+      <w:rPr>
+        <w:rFonts w:ascii="Wingdings" w:hAnsi="Wingdings" w:hint="default"/>
+      </w:rPr>
+    </w:lvl>
+    <w:lvl w:ilvl="6" w:tplc="08090001" w:tentative="1">
+      <w:start w:val="1"/>
+      <w:numFmt w:val="bullet"/>
+      <w:lvlText w:val=""/>
+      <w:lvlJc w:val="left"/>
+      <w:pPr>
+        <w:ind w:left="5040" w:hanging="360"/>
+      </w:pPr>
+      <w:rPr>
+        <w:rFonts w:ascii="Symbol" w:hAnsi="Symbol" w:hint="default"/>
+      </w:rPr>
+    </w:lvl>
+    <w:lvl w:ilvl="7" w:tplc="08090003" w:tentative="1">
+      <w:start w:val="1"/>
+      <w:numFmt w:val="bullet"/>
+      <w:lvlText w:val="o"/>
+      <w:lvlJc w:val="left"/>
+      <w:pPr>
+        <w:ind w:left="5760" w:hanging="360"/>
+      </w:pPr>
+      <w:rPr>
+        <w:rFonts w:ascii="Courier New" w:hAnsi="Courier New" w:cs="Courier New" w:hint="default"/>
+      </w:rPr>
+    </w:lvl>
+    <w:lvl w:ilvl="8" w:tplc="08090005" w:tentative="1">
+      <w:start w:val="1"/>
+      <w:numFmt w:val="bullet"/>
+      <w:lvlText w:val=""/>
+      <w:lvlJc w:val="left"/>
+      <w:pPr>
+        <w:ind w:left="6480" w:hanging="360"/>
+      </w:pPr>
+      <w:rPr>
+        <w:rFonts w:ascii="Wingdings" w:hAnsi="Wingdings" w:hint="default"/>
+      </w:rPr>
+    </w:lvl>
+  </w:abstractNum>
+  <w:num w:numId="1" w16cid:durableId="2091468202">
+    <w:abstractNumId w:val="1"/>
+  </w:num>
+  <w:num w:numId="2" w16cid:durableId="575094294">
+    <w:abstractNumId w:val="0"/>
+  </w:num>
+</w:numbering>
 </file>
 
 <file path=word/styles.xml><?xml version="1.0" encoding="utf-8"?>
@@ -785,6 +1913,17 @@
     <w:semiHidden/>
     <w:unhideWhenUsed/>
   </w:style>
+  <w:style w:type="paragraph" w:styleId="ListParagraph">
+    <w:name w:val="List Paragraph"/>
+    <w:basedOn w:val="Normal"/>
+    <w:uiPriority w:val="34"/>
+    <w:qFormat/>
+    <w:rsid w:val="00E95BF5"/>
+    <w:pPr>
+      <w:ind w:left="720"/>
+      <w:contextualSpacing/>
+    </w:pPr>
+  </w:style>
 </w:styles>
 </file>
 

</xml_diff>

<commit_message>
Reparos de requisitos e documento
</commit_message>
<xml_diff>
--- a/rascunho.docx
+++ b/rascunho.docx
@@ -1,20 +1,19 @@
 
 <file path=word/document.xml><?xml version="1.0" encoding="utf-8"?>
-<w:document xmlns:o="urn:schemas-microsoft-com:office:office" xmlns:r="http://schemas.openxmlformats.org/officeDocument/2006/relationships" xmlns:v="urn:schemas-microsoft-com:vml" xmlns:w="http://schemas.openxmlformats.org/wordprocessingml/2006/main" xmlns:w10="urn:schemas-microsoft-com:office:word" xmlns:wp="http://schemas.openxmlformats.org/drawingml/2006/wordprocessingDrawing" xmlns:wps="http://schemas.microsoft.com/office/word/2010/wordprocessingShape" xmlns:wpg="http://schemas.microsoft.com/office/word/2010/wordprocessingGroup" xmlns:mc="http://schemas.openxmlformats.org/markup-compatibility/2006" xmlns:wp14="http://schemas.microsoft.com/office/word/2010/wordprocessingDrawing" xmlns:w14="http://schemas.microsoft.com/office/word/2010/wordml" xmlns:w15="http://schemas.microsoft.com/office/word/2012/wordml" mc:Ignorable="w14 wp14 w15">
+<w:document xmlns:wpc="http://schemas.microsoft.com/office/word/2010/wordprocessingCanvas" xmlns:cx="http://schemas.microsoft.com/office/drawing/2014/chartex" xmlns:cx1="http://schemas.microsoft.com/office/drawing/2015/9/8/chartex" xmlns:cx2="http://schemas.microsoft.com/office/drawing/2015/10/21/chartex" xmlns:cx3="http://schemas.microsoft.com/office/drawing/2016/5/9/chartex" xmlns:cx4="http://schemas.microsoft.com/office/drawing/2016/5/10/chartex" xmlns:cx5="http://schemas.microsoft.com/office/drawing/2016/5/11/chartex" xmlns:cx6="http://schemas.microsoft.com/office/drawing/2016/5/12/chartex" xmlns:cx7="http://schemas.microsoft.com/office/drawing/2016/5/13/chartex" xmlns:cx8="http://schemas.microsoft.com/office/drawing/2016/5/14/chartex" xmlns:mc="http://schemas.openxmlformats.org/markup-compatibility/2006" xmlns:aink="http://schemas.microsoft.com/office/drawing/2016/ink" xmlns:am3d="http://schemas.microsoft.com/office/drawing/2017/model3d" xmlns:o="urn:schemas-microsoft-com:office:office" xmlns:oel="http://schemas.microsoft.com/office/2019/extlst" xmlns:r="http://schemas.openxmlformats.org/officeDocument/2006/relationships" xmlns:m="http://schemas.openxmlformats.org/officeDocument/2006/math" xmlns:v="urn:schemas-microsoft-com:vml" xmlns:wp14="http://schemas.microsoft.com/office/word/2010/wordprocessingDrawing" xmlns:wp="http://schemas.openxmlformats.org/drawingml/2006/wordprocessingDrawing" xmlns:w10="urn:schemas-microsoft-com:office:word" xmlns:w="http://schemas.openxmlformats.org/wordprocessingml/2006/main" xmlns:w14="http://schemas.microsoft.com/office/word/2010/wordml" xmlns:w15="http://schemas.microsoft.com/office/word/2012/wordml" xmlns:w16cex="http://schemas.microsoft.com/office/word/2018/wordml/cex" xmlns:w16cid="http://schemas.microsoft.com/office/word/2016/wordml/cid" xmlns:w16="http://schemas.microsoft.com/office/word/2018/wordml" xmlns:w16sdtdh="http://schemas.microsoft.com/office/word/2020/wordml/sdtdatahash" xmlns:w16se="http://schemas.microsoft.com/office/word/2015/wordml/symex" xmlns:wpg="http://schemas.microsoft.com/office/word/2010/wordprocessingGroup" xmlns:wpi="http://schemas.microsoft.com/office/word/2010/wordprocessingInk" xmlns:wne="http://schemas.microsoft.com/office/word/2006/wordml" xmlns:wps="http://schemas.microsoft.com/office/word/2010/wordprocessingShape" mc:Ignorable="w14 w15 w16se w16cid w16 w16cex w16sdtdh wp14">
   <w:body>
     <w:p>
       <w:pPr>
-        <w:pStyle w:val="Normal"/>
         <w:rPr>
           <w:rFonts w:ascii="Helvetica" w:hAnsi="Helvetica" w:cs="Helvetica"/>
-          <w:shd w:fill="36393F" w:val="clear"/>
-          <w:lang w:val="pt-PT"/>
-        </w:rPr>
-      </w:pPr>
-      <w:r>
-        <w:rPr>
-          <w:rFonts w:cs="Helvetica" w:ascii="Helvetica" w:hAnsi="Helvetica"/>
-          <w:shd w:fill="36393F" w:val="clear"/>
+          <w:shd w:val="clear" w:color="auto" w:fill="36393F"/>
+          <w:lang w:val="pt-PT"/>
+        </w:rPr>
+      </w:pPr>
+      <w:r>
+        <w:rPr>
+          <w:rFonts w:ascii="Helvetica" w:hAnsi="Helvetica" w:cs="Helvetica"/>
+          <w:shd w:val="clear" w:color="auto" w:fill="36393F"/>
           <w:lang w:val="pt-PT"/>
         </w:rPr>
         <w:t>Este trabalho tem como o objetivo o desenvolvimento uma base de dados de Gestão de entregas a domicilio O objetivo da mesma é proporcionar um meio de realizar entregas de um armazém da AmazoniaTM. Dado o objectivo, nós iniciamos com a contextualização do caso de estudo, para a formação dos requisitos para a Base de dados..</w:t>
@@ -22,28 +21,17 @@
     </w:p>
     <w:p>
       <w:pPr>
-        <w:pStyle w:val="Normal"/>
         <w:rPr>
           <w:rFonts w:ascii="Helvetica" w:hAnsi="Helvetica" w:cs="Helvetica"/>
           <w:color w:val="DCDDDE"/>
-          <w:shd w:fill="36393F" w:val="clear"/>
-          <w:lang w:val="pt-PT"/>
-        </w:rPr>
-      </w:pPr>
-      <w:r>
-        <w:rPr>
-          <w:rFonts w:cs="Helvetica" w:ascii="Helvetica" w:hAnsi="Helvetica"/>
-          <w:color w:val="DCDDDE"/>
-          <w:shd w:fill="36393F" w:val="clear"/>
-          <w:lang w:val="pt-PT"/>
-        </w:rPr>
-      </w:r>
-    </w:p>
-    <w:p>
-      <w:pPr>
-        <w:pStyle w:val="Normal"/>
-        <w:rPr>
-          <w:b/>
+          <w:shd w:val="clear" w:color="auto" w:fill="36393F"/>
+          <w:lang w:val="pt-PT"/>
+        </w:rPr>
+      </w:pPr>
+    </w:p>
+    <w:p>
+      <w:pPr>
+        <w:rPr>
           <w:b/>
           <w:bCs/>
           <w:lang w:val="pt-PT"/>
@@ -60,7 +48,6 @@
     </w:p>
     <w:p>
       <w:pPr>
-        <w:pStyle w:val="Normal"/>
         <w:rPr>
           <w:lang w:val="pt-PT"/>
         </w:rPr>
@@ -74,7 +61,6 @@
     </w:p>
     <w:p>
       <w:pPr>
-        <w:pStyle w:val="Normal"/>
         <w:rPr>
           <w:lang w:val="pt-PT"/>
         </w:rPr>
@@ -88,7 +74,6 @@
     </w:p>
     <w:p>
       <w:pPr>
-        <w:pStyle w:val="Normal"/>
         <w:rPr>
           <w:lang w:val="pt-PT"/>
         </w:rPr>
@@ -102,7 +87,6 @@
     </w:p>
     <w:p>
       <w:pPr>
-        <w:pStyle w:val="Normal"/>
         <w:rPr>
           <w:lang w:val="pt-PT"/>
         </w:rPr>
@@ -116,22 +100,14 @@
     </w:p>
     <w:p>
       <w:pPr>
-        <w:pStyle w:val="Normal"/>
-        <w:rPr>
-          <w:lang w:val="pt-PT"/>
-        </w:rPr>
-      </w:pPr>
-      <w:r>
-        <w:rPr>
-          <w:lang w:val="pt-PT"/>
-        </w:rPr>
-      </w:r>
-    </w:p>
-    <w:p>
-      <w:pPr>
-        <w:pStyle w:val="Normal"/>
-        <w:rPr>
-          <w:b/>
+        <w:rPr>
+          <w:lang w:val="pt-PT"/>
+        </w:rPr>
+      </w:pPr>
+    </w:p>
+    <w:p>
+      <w:pPr>
+        <w:rPr>
           <w:b/>
           <w:bCs/>
           <w:lang w:val="pt-PT"/>
@@ -148,7 +124,6 @@
     </w:p>
     <w:p>
       <w:pPr>
-        <w:pStyle w:val="Normal"/>
         <w:rPr>
           <w:lang w:val="pt-PT"/>
         </w:rPr>
@@ -162,7 +137,6 @@
     </w:p>
     <w:p>
       <w:pPr>
-        <w:pStyle w:val="Normal"/>
         <w:rPr>
           <w:lang w:val="pt-PT"/>
         </w:rPr>
@@ -176,7 +150,6 @@
     </w:p>
     <w:p>
       <w:pPr>
-        <w:pStyle w:val="Normal"/>
         <w:rPr>
           <w:lang w:val="pt-PT"/>
         </w:rPr>
@@ -190,27 +163,19 @@
     </w:p>
     <w:p>
       <w:pPr>
-        <w:pStyle w:val="Normal"/>
-        <w:rPr>
-          <w:lang w:val="pt-PT"/>
-        </w:rPr>
-      </w:pPr>
-      <w:r>
-        <w:rPr>
-          <w:lang w:val="pt-PT"/>
-        </w:rPr>
-        <w:t xml:space="preserve"> </w:t>
-      </w:r>
-      <w:r>
-        <w:rPr>
-          <w:lang w:val="pt-PT"/>
-        </w:rPr>
-        <w:t xml:space="preserve">- Aperfeiçoar a gestão de todos os produtos disponíveis; </w:t>
-      </w:r>
-    </w:p>
-    <w:p>
-      <w:pPr>
-        <w:pStyle w:val="Normal"/>
+        <w:rPr>
+          <w:lang w:val="pt-PT"/>
+        </w:rPr>
+      </w:pPr>
+      <w:r>
+        <w:rPr>
+          <w:lang w:val="pt-PT"/>
+        </w:rPr>
+        <w:t xml:space="preserve"> - Aperfeiçoar a gestão de todos os produtos disponíveis; </w:t>
+      </w:r>
+    </w:p>
+    <w:p>
+      <w:pPr>
         <w:rPr>
           <w:lang w:val="pt-PT"/>
         </w:rPr>
@@ -224,7 +189,6 @@
     </w:p>
     <w:p>
       <w:pPr>
-        <w:pStyle w:val="Normal"/>
         <w:rPr>
           <w:lang w:val="pt-PT"/>
         </w:rPr>
@@ -238,7 +202,6 @@
     </w:p>
     <w:p>
       <w:pPr>
-        <w:pStyle w:val="Normal"/>
         <w:rPr>
           <w:lang w:val="pt-PT"/>
         </w:rPr>
@@ -252,7 +215,6 @@
     </w:p>
     <w:p>
       <w:pPr>
-        <w:pStyle w:val="Normal"/>
         <w:rPr>
           <w:lang w:val="pt-PT"/>
         </w:rPr>
@@ -266,7 +228,6 @@
     </w:p>
     <w:p>
       <w:pPr>
-        <w:pStyle w:val="Normal"/>
         <w:rPr>
           <w:lang w:val="pt-PT"/>
         </w:rPr>
@@ -280,7 +241,6 @@
     </w:p>
     <w:p>
       <w:pPr>
-        <w:pStyle w:val="Normal"/>
         <w:rPr>
           <w:lang w:val="pt-PT"/>
         </w:rPr>
@@ -294,57 +254,39 @@
     </w:p>
     <w:p>
       <w:pPr>
-        <w:pStyle w:val="Normal"/>
-        <w:rPr>
-          <w:lang w:val="pt-PT"/>
-        </w:rPr>
-      </w:pPr>
-      <w:r>
-        <w:rPr>
-          <w:lang w:val="pt-PT"/>
-        </w:rPr>
-      </w:r>
-    </w:p>
-    <w:p>
-      <w:pPr>
-        <w:pStyle w:val="Normal"/>
-        <w:rPr>
-          <w:b/>
+        <w:rPr>
+          <w:lang w:val="pt-PT"/>
+        </w:rPr>
+      </w:pPr>
+    </w:p>
+    <w:p>
+      <w:pPr>
+        <w:rPr>
           <w:b/>
           <w:bCs/>
           <w:lang w:val="pt-PT"/>
         </w:rPr>
       </w:pPr>
-      <w:r>
+    </w:p>
+    <w:p>
+      <w:pPr>
         <w:rPr>
           <w:b/>
           <w:bCs/>
           <w:lang w:val="pt-PT"/>
         </w:rPr>
-      </w:r>
-    </w:p>
-    <w:p>
-      <w:pPr>
-        <w:pStyle w:val="Normal"/>
-        <w:rPr>
-          <w:b/>
+      </w:pPr>
+      <w:r>
+        <w:rPr>
           <w:b/>
           <w:bCs/>
           <w:lang w:val="pt-PT"/>
         </w:rPr>
-      </w:pPr>
-      <w:r>
-        <w:rPr>
-          <w:b/>
-          <w:bCs/>
-          <w:lang w:val="pt-PT"/>
-        </w:rPr>
         <w:t>Viabilidade:</w:t>
       </w:r>
     </w:p>
     <w:p>
       <w:pPr>
-        <w:pStyle w:val="Normal"/>
         <w:rPr>
           <w:lang w:val="pt-PT"/>
         </w:rPr>
@@ -358,7 +300,6 @@
     </w:p>
     <w:p>
       <w:pPr>
-        <w:pStyle w:val="Normal"/>
         <w:rPr>
           <w:lang w:val="pt-PT"/>
         </w:rPr>
@@ -372,7 +313,6 @@
     </w:p>
     <w:p>
       <w:pPr>
-        <w:pStyle w:val="Normal"/>
         <w:rPr>
           <w:lang w:val="pt-PT"/>
         </w:rPr>
@@ -386,21 +326,19 @@
     </w:p>
     <w:p>
       <w:pPr>
-        <w:pStyle w:val="Normal"/>
-        <w:rPr>
-          <w:lang w:val="pt-PT"/>
-        </w:rPr>
-      </w:pPr>
-      <w:r>
-        <w:rPr>
-          <w:lang w:val="pt-PT"/>
-        </w:rPr>
-        <w:t xml:space="preserve">- Profilling dos clientes, através </w:t>
-      </w:r>
-    </w:p>
-    <w:p>
-      <w:pPr>
-        <w:pStyle w:val="Normal"/>
+        <w:rPr>
+          <w:lang w:val="pt-PT"/>
+        </w:rPr>
+      </w:pPr>
+      <w:r>
+        <w:rPr>
+          <w:lang w:val="pt-PT"/>
+        </w:rPr>
+        <w:t xml:space="preserve">- Profilling dos clientes </w:t>
+      </w:r>
+    </w:p>
+    <w:p>
+      <w:pPr>
         <w:rPr>
           <w:lang w:val="pt-PT"/>
         </w:rPr>
@@ -414,7 +352,6 @@
     </w:p>
     <w:p>
       <w:pPr>
-        <w:pStyle w:val="Normal"/>
         <w:rPr>
           <w:lang w:val="pt-PT"/>
         </w:rPr>
@@ -428,22 +365,14 @@
     </w:p>
     <w:p>
       <w:pPr>
-        <w:pStyle w:val="Normal"/>
-        <w:rPr>
-          <w:lang w:val="pt-PT"/>
-        </w:rPr>
-      </w:pPr>
-      <w:r>
-        <w:rPr>
-          <w:lang w:val="pt-PT"/>
-        </w:rPr>
-      </w:r>
-    </w:p>
-    <w:p>
-      <w:pPr>
-        <w:pStyle w:val="Normal"/>
-        <w:rPr>
-          <w:b/>
+        <w:rPr>
+          <w:lang w:val="pt-PT"/>
+        </w:rPr>
+      </w:pPr>
+    </w:p>
+    <w:p>
+      <w:pPr>
+        <w:rPr>
           <w:b/>
           <w:bCs/>
           <w:lang w:val="pt-PT"/>
@@ -509,13 +438,7 @@
         <w:rPr>
           <w:lang w:val="pt-PT"/>
         </w:rPr>
-        <w:t xml:space="preserve"> </w:t>
-      </w:r>
-      <w:r>
-        <w:rPr>
-          <w:lang w:val="pt-PT"/>
-        </w:rPr>
-        <w:t>Materiais</w:t>
+        <w:t xml:space="preserve"> Materiais</w:t>
       </w:r>
     </w:p>
     <w:p>
@@ -551,33 +474,19 @@
         <w:rPr>
           <w:lang w:val="pt-PT"/>
         </w:rPr>
-        <w:t xml:space="preserve"> </w:t>
-      </w:r>
-      <w:r>
-        <w:rPr>
-          <w:lang w:val="pt-PT"/>
-        </w:rPr>
-        <w:t>Software(SGBD e plataforma digital de compra e venda)</w:t>
-      </w:r>
-    </w:p>
-    <w:p>
-      <w:pPr>
-        <w:pStyle w:val="Normal"/>
-        <w:rPr>
-          <w:lang w:val="pt-PT"/>
-        </w:rPr>
-      </w:pPr>
-      <w:r>
-        <w:rPr>
-          <w:lang w:val="pt-PT"/>
-        </w:rPr>
-      </w:r>
-    </w:p>
-    <w:p>
-      <w:pPr>
-        <w:pStyle w:val="Normal"/>
-        <w:rPr>
-          <w:b/>
+        <w:t xml:space="preserve"> Software(SGBD e plataforma digital de compra e venda)</w:t>
+      </w:r>
+    </w:p>
+    <w:p>
+      <w:pPr>
+        <w:rPr>
+          <w:lang w:val="pt-PT"/>
+        </w:rPr>
+      </w:pPr>
+    </w:p>
+    <w:p>
+      <w:pPr>
+        <w:rPr>
           <w:b/>
           <w:bCs/>
           <w:lang w:val="pt-PT"/>
@@ -607,13 +516,7 @@
         <w:rPr>
           <w:lang w:val="pt-PT"/>
         </w:rPr>
-        <w:t xml:space="preserve"> </w:t>
-      </w:r>
-      <w:r>
-        <w:rPr>
-          <w:lang w:val="pt-PT"/>
-        </w:rPr>
-        <w:t>Pessoal Interno</w:t>
+        <w:t xml:space="preserve"> Pessoal Interno</w:t>
       </w:r>
     </w:p>
     <w:p>
@@ -762,61 +665,35 @@
     </w:p>
     <w:p>
       <w:pPr>
-        <w:pStyle w:val="Normal"/>
-        <w:rPr>
-          <w:lang w:val="pt-PT"/>
-        </w:rPr>
-      </w:pPr>
-      <w:r>
-        <w:rPr>
-          <w:lang w:val="pt-PT"/>
-        </w:rPr>
-      </w:r>
-    </w:p>
-    <w:p>
-      <w:pPr>
-        <w:pStyle w:val="Normal"/>
-        <w:rPr>
-          <w:lang w:val="pt-PT"/>
-        </w:rPr>
-      </w:pPr>
-      <w:r>
-        <w:rPr>
-          <w:lang w:val="pt-PT"/>
-        </w:rPr>
-      </w:r>
-    </w:p>
-    <w:p>
-      <w:pPr>
-        <w:pStyle w:val="Normal"/>
-        <w:rPr>
-          <w:lang w:val="pt-PT"/>
-        </w:rPr>
-      </w:pPr>
-      <w:r>
-        <w:rPr>
-          <w:lang w:val="pt-PT"/>
-        </w:rPr>
-      </w:r>
-    </w:p>
-    <w:p>
-      <w:pPr>
-        <w:pStyle w:val="Normal"/>
-        <w:rPr>
-          <w:lang w:val="pt-PT"/>
-        </w:rPr>
-      </w:pPr>
-      <w:r>
-        <w:rPr>
-          <w:lang w:val="pt-PT"/>
-        </w:rPr>
-      </w:r>
-    </w:p>
-    <w:p>
-      <w:pPr>
-        <w:pStyle w:val="Normal"/>
-        <w:rPr>
-          <w:b/>
+        <w:rPr>
+          <w:lang w:val="pt-PT"/>
+        </w:rPr>
+      </w:pPr>
+    </w:p>
+    <w:p>
+      <w:pPr>
+        <w:rPr>
+          <w:lang w:val="pt-PT"/>
+        </w:rPr>
+      </w:pPr>
+    </w:p>
+    <w:p>
+      <w:pPr>
+        <w:rPr>
+          <w:lang w:val="pt-PT"/>
+        </w:rPr>
+      </w:pPr>
+    </w:p>
+    <w:p>
+      <w:pPr>
+        <w:rPr>
+          <w:lang w:val="pt-PT"/>
+        </w:rPr>
+      </w:pPr>
+    </w:p>
+    <w:p>
+      <w:pPr>
+        <w:rPr>
           <w:b/>
           <w:bCs/>
           <w:lang w:val="pt-PT"/>
@@ -833,35 +710,21 @@
     </w:p>
     <w:p>
       <w:pPr>
-        <w:pStyle w:val="Normal"/>
-        <w:rPr>
-          <w:lang w:val="pt-PT"/>
-        </w:rPr>
-      </w:pPr>
-      <w:r>
-        <w:rPr>
-          <w:lang w:val="pt-PT"/>
-        </w:rPr>
-      </w:r>
-    </w:p>
-    <w:p>
-      <w:pPr>
-        <w:pStyle w:val="Normal"/>
-        <w:rPr>
-          <w:lang w:val="pt-PT"/>
-        </w:rPr>
-      </w:pPr>
-      <w:r>
-        <w:rPr>
-          <w:lang w:val="pt-PT"/>
-        </w:rPr>
-      </w:r>
-    </w:p>
-    <w:p>
-      <w:pPr>
-        <w:pStyle w:val="Normal"/>
-        <w:rPr>
-          <w:b/>
+        <w:rPr>
+          <w:lang w:val="pt-PT"/>
+        </w:rPr>
+      </w:pPr>
+    </w:p>
+    <w:p>
+      <w:pPr>
+        <w:rPr>
+          <w:lang w:val="pt-PT"/>
+        </w:rPr>
+      </w:pPr>
+    </w:p>
+    <w:p>
+      <w:pPr>
+        <w:rPr>
           <w:b/>
           <w:bCs/>
           <w:lang w:val="pt-PT"/>
@@ -873,6 +736,7 @@
           <w:bCs/>
           <w:lang w:val="pt-PT"/>
         </w:rPr>
+        <w:lastRenderedPageBreak/>
         <w:t>Revisão e Aprovação</w:t>
       </w:r>
     </w:p>
@@ -914,8 +778,6 @@
     </w:p>
     <w:p>
       <w:pPr>
-        <w:pStyle w:val="Normal"/>
-        <w:spacing w:before="0" w:after="160"/>
         <w:rPr>
           <w:lang w:val="pt-PT"/>
         </w:rPr>
@@ -925,25 +787,31 @@
           <w:lang w:val="pt-PT"/>
         </w:rPr>
         <w:tab/>
+      </w:r>
+      <w:r>
+        <w:rPr>
+          <w:lang w:val="pt-PT"/>
+        </w:rPr>
         <w:tab/>
       </w:r>
     </w:p>
     <w:sectPr>
-      <w:type w:val="nextPage"/>
       <w:pgSz w:w="11906" w:h="16838"/>
-      <w:pgMar w:left="1440" w:right="1440" w:gutter="0" w:header="0" w:top="1440" w:footer="0" w:bottom="1440"/>
-      <w:pgNumType w:fmt="decimal"/>
-      <w:formProt w:val="false"/>
-      <w:textDirection w:val="lrTb"/>
-      <w:docGrid w:type="default" w:linePitch="360" w:charSpace="4096"/>
+      <w:pgMar w:top="1440" w:right="1440" w:bottom="1440" w:left="1440" w:header="0" w:footer="0" w:gutter="0"/>
+      <w:cols w:space="720"/>
+      <w:formProt w:val="0"/>
+      <w:docGrid w:linePitch="360" w:charSpace="4096"/>
     </w:sectPr>
   </w:body>
 </w:document>
 </file>
 
 <file path=word/numbering.xml><?xml version="1.0" encoding="utf-8"?>
-<w:numbering xmlns:w="http://schemas.openxmlformats.org/wordprocessingml/2006/main" xmlns:o="urn:schemas-microsoft-com:office:office" xmlns:r="http://schemas.openxmlformats.org/officeDocument/2006/relationships" xmlns:v="urn:schemas-microsoft-com:vml" xmlns:mc="http://schemas.openxmlformats.org/markup-compatibility/2006" xmlns:w14="http://schemas.microsoft.com/office/word/2010/wordml" mc:Ignorable="w14">
-  <w:abstractNum w:abstractNumId="1">
+<w:numbering xmlns:wpc="http://schemas.microsoft.com/office/word/2010/wordprocessingCanvas" xmlns:cx="http://schemas.microsoft.com/office/drawing/2014/chartex" xmlns:cx1="http://schemas.microsoft.com/office/drawing/2015/9/8/chartex" xmlns:cx2="http://schemas.microsoft.com/office/drawing/2015/10/21/chartex" xmlns:cx3="http://schemas.microsoft.com/office/drawing/2016/5/9/chartex" xmlns:cx4="http://schemas.microsoft.com/office/drawing/2016/5/10/chartex" xmlns:cx5="http://schemas.microsoft.com/office/drawing/2016/5/11/chartex" xmlns:cx6="http://schemas.microsoft.com/office/drawing/2016/5/12/chartex" xmlns:cx7="http://schemas.microsoft.com/office/drawing/2016/5/13/chartex" xmlns:cx8="http://schemas.microsoft.com/office/drawing/2016/5/14/chartex" xmlns:mc="http://schemas.openxmlformats.org/markup-compatibility/2006" xmlns:aink="http://schemas.microsoft.com/office/drawing/2016/ink" xmlns:am3d="http://schemas.microsoft.com/office/drawing/2017/model3d" xmlns:o="urn:schemas-microsoft-com:office:office" xmlns:oel="http://schemas.microsoft.com/office/2019/extlst" xmlns:r="http://schemas.openxmlformats.org/officeDocument/2006/relationships" xmlns:m="http://schemas.openxmlformats.org/officeDocument/2006/math" xmlns:v="urn:schemas-microsoft-com:vml" xmlns:wp14="http://schemas.microsoft.com/office/word/2010/wordprocessingDrawing" xmlns:wp="http://schemas.openxmlformats.org/drawingml/2006/wordprocessingDrawing" xmlns:w10="urn:schemas-microsoft-com:office:word" xmlns:w="http://schemas.openxmlformats.org/wordprocessingml/2006/main" xmlns:w14="http://schemas.microsoft.com/office/word/2010/wordml" xmlns:w15="http://schemas.microsoft.com/office/word/2012/wordml" xmlns:w16cex="http://schemas.microsoft.com/office/word/2018/wordml/cex" xmlns:w16cid="http://schemas.microsoft.com/office/word/2016/wordml/cid" xmlns:w16="http://schemas.microsoft.com/office/word/2018/wordml" xmlns:w16sdtdh="http://schemas.microsoft.com/office/word/2020/wordml/sdtdatahash" xmlns:w16se="http://schemas.microsoft.com/office/word/2015/wordml/symex" xmlns:wpg="http://schemas.microsoft.com/office/word/2010/wordprocessingGroup" xmlns:wpi="http://schemas.microsoft.com/office/word/2010/wordprocessingInk" xmlns:wne="http://schemas.microsoft.com/office/word/2006/wordml" xmlns:wps="http://schemas.microsoft.com/office/word/2010/wordprocessingShape" mc:Ignorable="w14 w15 w16se w16cid w16 w16cex w16sdtdh wp14">
+  <w:abstractNum w:abstractNumId="0" w15:restartNumberingAfterBreak="0">
+    <w:nsid w:val="22AF530C"/>
+    <w:multiLevelType w:val="multilevel"/>
+    <w:tmpl w:val="95D69F52"/>
     <w:lvl w:ilvl="0">
       <w:start w:val="1"/>
       <w:numFmt w:val="bullet"/>
@@ -1080,7 +948,10 @@
       </w:rPr>
     </w:lvl>
   </w:abstractNum>
-  <w:abstractNum w:abstractNumId="2">
+  <w:abstractNum w:abstractNumId="1" w15:restartNumberingAfterBreak="0">
+    <w:nsid w:val="30A60319"/>
+    <w:multiLevelType w:val="multilevel"/>
+    <w:tmpl w:val="F19C9090"/>
     <w:lvl w:ilvl="0">
       <w:start w:val="1"/>
       <w:numFmt w:val="bullet"/>
@@ -1217,7 +1088,10 @@
       </w:rPr>
     </w:lvl>
   </w:abstractNum>
-  <w:abstractNum w:abstractNumId="3">
+  <w:abstractNum w:abstractNumId="2" w15:restartNumberingAfterBreak="0">
+    <w:nsid w:val="3A33795E"/>
+    <w:multiLevelType w:val="multilevel"/>
+    <w:tmpl w:val="9BEC361E"/>
     <w:lvl w:ilvl="0">
       <w:start w:val="1"/>
       <w:numFmt w:val="bullet"/>
@@ -1354,7 +1228,10 @@
       </w:rPr>
     </w:lvl>
   </w:abstractNum>
-  <w:abstractNum w:abstractNumId="4">
+  <w:abstractNum w:abstractNumId="3" w15:restartNumberingAfterBreak="0">
+    <w:nsid w:val="54DA7950"/>
+    <w:multiLevelType w:val="multilevel"/>
+    <w:tmpl w:val="81A2BB4E"/>
     <w:lvl w:ilvl="0">
       <w:start w:val="1"/>
       <w:numFmt w:val="none"/>
@@ -1365,7 +1242,7 @@
         <w:tabs>
           <w:tab w:val="num" w:pos="0"/>
         </w:tabs>
-        <w:ind w:left="0" w:hanging="0"/>
+        <w:ind w:left="0" w:firstLine="0"/>
       </w:pPr>
     </w:lvl>
     <w:lvl w:ilvl="1">
@@ -1378,7 +1255,7 @@
         <w:tabs>
           <w:tab w:val="num" w:pos="0"/>
         </w:tabs>
-        <w:ind w:left="0" w:hanging="0"/>
+        <w:ind w:left="0" w:firstLine="0"/>
       </w:pPr>
     </w:lvl>
     <w:lvl w:ilvl="2">
@@ -1391,7 +1268,7 @@
         <w:tabs>
           <w:tab w:val="num" w:pos="0"/>
         </w:tabs>
-        <w:ind w:left="0" w:hanging="0"/>
+        <w:ind w:left="0" w:firstLine="0"/>
       </w:pPr>
     </w:lvl>
     <w:lvl w:ilvl="3">
@@ -1404,7 +1281,7 @@
         <w:tabs>
           <w:tab w:val="num" w:pos="0"/>
         </w:tabs>
-        <w:ind w:left="0" w:hanging="0"/>
+        <w:ind w:left="0" w:firstLine="0"/>
       </w:pPr>
     </w:lvl>
     <w:lvl w:ilvl="4">
@@ -1417,7 +1294,7 @@
         <w:tabs>
           <w:tab w:val="num" w:pos="0"/>
         </w:tabs>
-        <w:ind w:left="0" w:hanging="0"/>
+        <w:ind w:left="0" w:firstLine="0"/>
       </w:pPr>
     </w:lvl>
     <w:lvl w:ilvl="5">
@@ -1430,7 +1307,7 @@
         <w:tabs>
           <w:tab w:val="num" w:pos="0"/>
         </w:tabs>
-        <w:ind w:left="0" w:hanging="0"/>
+        <w:ind w:left="0" w:firstLine="0"/>
       </w:pPr>
     </w:lvl>
     <w:lvl w:ilvl="6">
@@ -1443,7 +1320,7 @@
         <w:tabs>
           <w:tab w:val="num" w:pos="0"/>
         </w:tabs>
-        <w:ind w:left="0" w:hanging="0"/>
+        <w:ind w:left="0" w:firstLine="0"/>
       </w:pPr>
     </w:lvl>
     <w:lvl w:ilvl="7">
@@ -1456,7 +1333,7 @@
         <w:tabs>
           <w:tab w:val="num" w:pos="0"/>
         </w:tabs>
-        <w:ind w:left="0" w:hanging="0"/>
+        <w:ind w:left="0" w:firstLine="0"/>
       </w:pPr>
     </w:lvl>
     <w:lvl w:ilvl="8">
@@ -1469,31 +1346,31 @@
         <w:tabs>
           <w:tab w:val="num" w:pos="0"/>
         </w:tabs>
-        <w:ind w:left="0" w:hanging="0"/>
+        <w:ind w:left="0" w:firstLine="0"/>
       </w:pPr>
     </w:lvl>
   </w:abstractNum>
-  <w:num w:numId="1">
+  <w:num w:numId="1" w16cid:durableId="1239830992">
     <w:abstractNumId w:val="1"/>
   </w:num>
-  <w:num w:numId="2">
+  <w:num w:numId="2" w16cid:durableId="43872247">
+    <w:abstractNumId w:val="0"/>
+  </w:num>
+  <w:num w:numId="3" w16cid:durableId="627973689">
     <w:abstractNumId w:val="2"/>
   </w:num>
-  <w:num w:numId="3">
+  <w:num w:numId="4" w16cid:durableId="481655745">
     <w:abstractNumId w:val="3"/>
-  </w:num>
-  <w:num w:numId="4">
-    <w:abstractNumId w:val="4"/>
   </w:num>
 </w:numbering>
 </file>
 
 <file path=word/styles.xml><?xml version="1.0" encoding="utf-8"?>
-<w:styles xmlns:w="http://schemas.openxmlformats.org/wordprocessingml/2006/main" xmlns:w14="http://schemas.microsoft.com/office/word/2010/wordml" xmlns:mc="http://schemas.openxmlformats.org/markup-compatibility/2006" mc:Ignorable="w14">
+<w:styles xmlns:mc="http://schemas.openxmlformats.org/markup-compatibility/2006" xmlns:r="http://schemas.openxmlformats.org/officeDocument/2006/relationships" xmlns:w="http://schemas.openxmlformats.org/wordprocessingml/2006/main" xmlns:w14="http://schemas.microsoft.com/office/word/2010/wordml" xmlns:w15="http://schemas.microsoft.com/office/word/2012/wordml" xmlns:w16cex="http://schemas.microsoft.com/office/word/2018/wordml/cex" xmlns:w16cid="http://schemas.microsoft.com/office/word/2016/wordml/cid" xmlns:w16="http://schemas.microsoft.com/office/word/2018/wordml" xmlns:w16sdtdh="http://schemas.microsoft.com/office/word/2020/wordml/sdtdatahash" xmlns:w16se="http://schemas.microsoft.com/office/word/2015/wordml/symex" mc:Ignorable="w14 w15 w16se w16cid w16 w16cex w16sdtdh">
   <w:docDefaults>
     <w:rPrDefault>
       <w:rPr>
-        <w:rFonts w:ascii="Calibri" w:hAnsi="Calibri" w:eastAsia="Calibri" w:cs="" w:asciiTheme="minorHAnsi" w:cstheme="minorBidi" w:eastAsiaTheme="minorHAnsi" w:hAnsiTheme="minorHAnsi"/>
+        <w:rFonts w:asciiTheme="minorHAnsi" w:eastAsiaTheme="minorHAnsi" w:hAnsiTheme="minorHAnsi" w:cstheme="minorBidi"/>
         <w:sz w:val="22"/>
         <w:szCs w:val="22"/>
         <w:lang w:val="en-GB" w:eastAsia="en-US" w:bidi="ar-SA"/>
@@ -1501,21 +1378,21 @@
     </w:rPrDefault>
     <w:pPrDefault>
       <w:pPr>
-        <w:suppressAutoHyphens w:val="true"/>
+        <w:suppressAutoHyphens/>
       </w:pPr>
     </w:pPrDefault>
   </w:docDefaults>
   <w:latentStyles w:defLockedState="0" w:defUIPriority="99" w:defSemiHidden="0" w:defUnhideWhenUsed="0" w:defQFormat="0" w:count="376">
     <w:lsdException w:name="Normal" w:uiPriority="0" w:qFormat="1"/>
     <w:lsdException w:name="heading 1" w:uiPriority="9" w:qFormat="1"/>
-    <w:lsdException w:name="heading 2" w:uiPriority="9" w:semiHidden="1" w:unhideWhenUsed="1" w:qFormat="1"/>
-    <w:lsdException w:name="heading 3" w:uiPriority="9" w:semiHidden="1" w:unhideWhenUsed="1" w:qFormat="1"/>
-    <w:lsdException w:name="heading 4" w:uiPriority="9" w:semiHidden="1" w:unhideWhenUsed="1" w:qFormat="1"/>
-    <w:lsdException w:name="heading 5" w:uiPriority="9" w:semiHidden="1" w:unhideWhenUsed="1" w:qFormat="1"/>
-    <w:lsdException w:name="heading 6" w:uiPriority="9" w:semiHidden="1" w:unhideWhenUsed="1" w:qFormat="1"/>
-    <w:lsdException w:name="heading 7" w:uiPriority="9" w:semiHidden="1" w:unhideWhenUsed="1" w:qFormat="1"/>
-    <w:lsdException w:name="heading 8" w:uiPriority="9" w:semiHidden="1" w:unhideWhenUsed="1" w:qFormat="1"/>
-    <w:lsdException w:name="heading 9" w:uiPriority="9" w:semiHidden="1" w:unhideWhenUsed="1" w:qFormat="1"/>
+    <w:lsdException w:name="heading 2" w:semiHidden="1" w:uiPriority="9" w:unhideWhenUsed="1" w:qFormat="1"/>
+    <w:lsdException w:name="heading 3" w:semiHidden="1" w:uiPriority="9" w:unhideWhenUsed="1" w:qFormat="1"/>
+    <w:lsdException w:name="heading 4" w:semiHidden="1" w:uiPriority="9" w:unhideWhenUsed="1" w:qFormat="1"/>
+    <w:lsdException w:name="heading 5" w:semiHidden="1" w:uiPriority="9" w:unhideWhenUsed="1" w:qFormat="1"/>
+    <w:lsdException w:name="heading 6" w:semiHidden="1" w:uiPriority="9" w:unhideWhenUsed="1" w:qFormat="1"/>
+    <w:lsdException w:name="heading 7" w:semiHidden="1" w:uiPriority="9" w:unhideWhenUsed="1" w:qFormat="1"/>
+    <w:lsdException w:name="heading 8" w:semiHidden="1" w:uiPriority="9" w:unhideWhenUsed="1" w:qFormat="1"/>
+    <w:lsdException w:name="heading 9" w:semiHidden="1" w:uiPriority="9" w:unhideWhenUsed="1" w:qFormat="1"/>
     <w:lsdException w:name="index 1" w:semiHidden="1" w:unhideWhenUsed="1"/>
     <w:lsdException w:name="index 2" w:semiHidden="1" w:unhideWhenUsed="1"/>
     <w:lsdException w:name="index 3" w:semiHidden="1" w:unhideWhenUsed="1"/>
@@ -1525,22 +1402,22 @@
     <w:lsdException w:name="index 7" w:semiHidden="1" w:unhideWhenUsed="1"/>
     <w:lsdException w:name="index 8" w:semiHidden="1" w:unhideWhenUsed="1"/>
     <w:lsdException w:name="index 9" w:semiHidden="1" w:unhideWhenUsed="1"/>
-    <w:lsdException w:name="toc 1" w:uiPriority="39" w:semiHidden="1" w:unhideWhenUsed="1"/>
-    <w:lsdException w:name="toc 2" w:uiPriority="39" w:semiHidden="1" w:unhideWhenUsed="1"/>
-    <w:lsdException w:name="toc 3" w:uiPriority="39" w:semiHidden="1" w:unhideWhenUsed="1"/>
-    <w:lsdException w:name="toc 4" w:uiPriority="39" w:semiHidden="1" w:unhideWhenUsed="1"/>
-    <w:lsdException w:name="toc 5" w:uiPriority="39" w:semiHidden="1" w:unhideWhenUsed="1"/>
-    <w:lsdException w:name="toc 6" w:uiPriority="39" w:semiHidden="1" w:unhideWhenUsed="1"/>
-    <w:lsdException w:name="toc 7" w:uiPriority="39" w:semiHidden="1" w:unhideWhenUsed="1"/>
-    <w:lsdException w:name="toc 8" w:uiPriority="39" w:semiHidden="1" w:unhideWhenUsed="1"/>
-    <w:lsdException w:name="toc 9" w:uiPriority="39" w:semiHidden="1" w:unhideWhenUsed="1"/>
+    <w:lsdException w:name="toc 1" w:semiHidden="1" w:uiPriority="39" w:unhideWhenUsed="1"/>
+    <w:lsdException w:name="toc 2" w:semiHidden="1" w:uiPriority="39" w:unhideWhenUsed="1"/>
+    <w:lsdException w:name="toc 3" w:semiHidden="1" w:uiPriority="39" w:unhideWhenUsed="1"/>
+    <w:lsdException w:name="toc 4" w:semiHidden="1" w:uiPriority="39" w:unhideWhenUsed="1"/>
+    <w:lsdException w:name="toc 5" w:semiHidden="1" w:uiPriority="39" w:unhideWhenUsed="1"/>
+    <w:lsdException w:name="toc 6" w:semiHidden="1" w:uiPriority="39" w:unhideWhenUsed="1"/>
+    <w:lsdException w:name="toc 7" w:semiHidden="1" w:uiPriority="39" w:unhideWhenUsed="1"/>
+    <w:lsdException w:name="toc 8" w:semiHidden="1" w:uiPriority="39" w:unhideWhenUsed="1"/>
+    <w:lsdException w:name="toc 9" w:semiHidden="1" w:uiPriority="39" w:unhideWhenUsed="1"/>
     <w:lsdException w:name="Normal Indent" w:semiHidden="1" w:unhideWhenUsed="1"/>
     <w:lsdException w:name="footnote text" w:semiHidden="1" w:unhideWhenUsed="1"/>
     <w:lsdException w:name="annotation text" w:semiHidden="1" w:unhideWhenUsed="1"/>
     <w:lsdException w:name="header" w:semiHidden="1" w:unhideWhenUsed="1"/>
     <w:lsdException w:name="footer" w:semiHidden="1" w:unhideWhenUsed="1"/>
     <w:lsdException w:name="index heading" w:semiHidden="1" w:unhideWhenUsed="1"/>
-    <w:lsdException w:name="caption" w:uiPriority="35" w:semiHidden="1" w:unhideWhenUsed="1" w:qFormat="1"/>
+    <w:lsdException w:name="caption" w:semiHidden="1" w:uiPriority="35" w:unhideWhenUsed="1" w:qFormat="1"/>
     <w:lsdException w:name="table of figures" w:semiHidden="1" w:unhideWhenUsed="1"/>
     <w:lsdException w:name="envelope address" w:semiHidden="1" w:unhideWhenUsed="1"/>
     <w:lsdException w:name="envelope return" w:semiHidden="1" w:unhideWhenUsed="1"/>
@@ -1571,7 +1448,7 @@
     <w:lsdException w:name="Title" w:uiPriority="10" w:qFormat="1"/>
     <w:lsdException w:name="Closing" w:semiHidden="1" w:unhideWhenUsed="1"/>
     <w:lsdException w:name="Signature" w:semiHidden="1" w:unhideWhenUsed="1"/>
-    <w:lsdException w:name="Default Paragraph Font" w:uiPriority="1" w:semiHidden="1" w:unhideWhenUsed="1"/>
+    <w:lsdException w:name="Default Paragraph Font" w:semiHidden="1" w:uiPriority="1" w:unhideWhenUsed="1"/>
     <w:lsdException w:name="Body Text" w:semiHidden="1" w:unhideWhenUsed="1"/>
     <w:lsdException w:name="Body Text Indent" w:semiHidden="1" w:unhideWhenUsed="1"/>
     <w:lsdException w:name="List Continue" w:semiHidden="1" w:unhideWhenUsed="1"/>
@@ -1771,8 +1648,8 @@
     <w:lsdException w:name="Subtle Reference" w:uiPriority="31" w:qFormat="1"/>
     <w:lsdException w:name="Intense Reference" w:uiPriority="32" w:qFormat="1"/>
     <w:lsdException w:name="Book Title" w:uiPriority="33" w:qFormat="1"/>
-    <w:lsdException w:name="Bibliography" w:uiPriority="37" w:semiHidden="1" w:unhideWhenUsed="1"/>
-    <w:lsdException w:name="TOC Heading" w:uiPriority="39" w:semiHidden="1" w:unhideWhenUsed="1" w:qFormat="1"/>
+    <w:lsdException w:name="Bibliography" w:semiHidden="1" w:uiPriority="37" w:unhideWhenUsed="1"/>
+    <w:lsdException w:name="TOC Heading" w:semiHidden="1" w:uiPriority="39" w:unhideWhenUsed="1" w:qFormat="1"/>
     <w:lsdException w:name="Plain Table 1" w:uiPriority="41"/>
     <w:lsdException w:name="Plain Table 2" w:uiPriority="42"/>
     <w:lsdException w:name="Plain Table 3" w:uiPriority="43"/>
@@ -1883,65 +1760,71 @@
     <w:lsdException w:name="Unresolved Mention" w:semiHidden="1" w:unhideWhenUsed="1"/>
     <w:lsdException w:name="Smart Link" w:semiHidden="1" w:unhideWhenUsed="1"/>
   </w:latentStyles>
-  <w:style w:type="paragraph" w:styleId="Normal" w:default="1">
+  <w:style w:type="paragraph" w:default="1" w:styleId="Normal">
     <w:name w:val="Normal"/>
     <w:qFormat/>
     <w:pPr>
-      <w:widowControl/>
-      <w:bidi w:val="0"/>
-      <w:spacing w:lineRule="auto" w:line="259" w:before="0" w:after="160"/>
-      <w:jc w:val="left"/>
+      <w:spacing w:after="160" w:line="259" w:lineRule="auto"/>
     </w:pPr>
-    <w:rPr>
-      <w:rFonts w:ascii="Calibri" w:hAnsi="Calibri" w:eastAsia="Calibri" w:cs="" w:asciiTheme="minorHAnsi" w:cstheme="minorBidi" w:eastAsiaTheme="minorHAnsi" w:hAnsiTheme="minorHAnsi"/>
-      <w:color w:val="auto"/>
-      <w:kern w:val="0"/>
-      <w:sz w:val="22"/>
-      <w:szCs w:val="22"/>
-      <w:lang w:val="en-GB" w:eastAsia="en-US" w:bidi="ar-SA"/>
-    </w:rPr>
   </w:style>
-  <w:style w:type="character" w:styleId="DefaultParagraphFont" w:default="1">
+  <w:style w:type="character" w:default="1" w:styleId="DefaultParagraphFont">
     <w:name w:val="Default Paragraph Font"/>
     <w:uiPriority w:val="1"/>
     <w:semiHidden/>
     <w:unhideWhenUsed/>
-    <w:qFormat/>
-    <w:rPr/>
   </w:style>
-  <w:style w:type="paragraph" w:styleId="Heading">
+  <w:style w:type="table" w:default="1" w:styleId="TableNormal">
+    <w:name w:val="Normal Table"/>
+    <w:uiPriority w:val="99"/>
+    <w:semiHidden/>
+    <w:unhideWhenUsed/>
+    <w:tblPr>
+      <w:tblInd w:w="0" w:type="dxa"/>
+      <w:tblCellMar>
+        <w:top w:w="0" w:type="dxa"/>
+        <w:left w:w="108" w:type="dxa"/>
+        <w:bottom w:w="0" w:type="dxa"/>
+        <w:right w:w="108" w:type="dxa"/>
+      </w:tblCellMar>
+    </w:tblPr>
+  </w:style>
+  <w:style w:type="numbering" w:default="1" w:styleId="NoList">
+    <w:name w:val="No List"/>
+    <w:uiPriority w:val="99"/>
+    <w:semiHidden/>
+    <w:unhideWhenUsed/>
+  </w:style>
+  <w:style w:type="paragraph" w:customStyle="1" w:styleId="Heading">
     <w:name w:val="Heading"/>
     <w:basedOn w:val="Normal"/>
-    <w:next w:val="TextBody"/>
+    <w:next w:val="BodyText"/>
     <w:qFormat/>
     <w:pPr>
-      <w:keepNext w:val="true"/>
+      <w:keepNext/>
       <w:spacing w:before="240" w:after="120"/>
     </w:pPr>
     <w:rPr>
-      <w:rFonts w:ascii="Liberation Sans" w:hAnsi="Liberation Sans" w:eastAsia="Noto Sans CJK SC" w:cs="Lohit Devanagari"/>
+      <w:rFonts w:ascii="Liberation Sans" w:eastAsia="Noto Sans CJK SC" w:hAnsi="Liberation Sans" w:cs="Lohit Devanagari"/>
       <w:sz w:val="28"/>
       <w:szCs w:val="28"/>
     </w:rPr>
   </w:style>
-  <w:style w:type="paragraph" w:styleId="TextBody">
+  <w:style w:type="paragraph" w:styleId="BodyText">
     <w:name w:val="Body Text"/>
     <w:basedOn w:val="Normal"/>
     <w:pPr>
-      <w:spacing w:lineRule="auto" w:line="276" w:before="0" w:after="140"/>
+      <w:spacing w:after="140" w:line="276" w:lineRule="auto"/>
     </w:pPr>
-    <w:rPr/>
   </w:style>
   <w:style w:type="paragraph" w:styleId="List">
     <w:name w:val="List"/>
-    <w:basedOn w:val="TextBody"/>
-    <w:pPr/>
+    <w:basedOn w:val="BodyText"/>
     <w:rPr>
       <w:rFonts w:cs="Lohit Devanagari"/>
     </w:rPr>
   </w:style>
   <w:style w:type="paragraph" w:styleId="Caption">
-    <w:name w:val="Caption"/>
+    <w:name w:val="caption"/>
     <w:basedOn w:val="Normal"/>
     <w:qFormat/>
     <w:pPr>
@@ -1956,7 +1839,7 @@
       <w:szCs w:val="24"/>
     </w:rPr>
   </w:style>
-  <w:style w:type="paragraph" w:styleId="Index">
+  <w:style w:type="paragraph" w:customStyle="1" w:styleId="Index">
     <w:name w:val="Index"/>
     <w:basedOn w:val="Normal"/>
     <w:qFormat/>
@@ -1965,7 +1848,7 @@
     </w:pPr>
     <w:rPr>
       <w:rFonts w:cs="Lohit Devanagari"/>
-      <w:lang w:val="zxx" w:eastAsia="zxx" w:bidi="zxx"/>
+      <w:lang/>
     </w:rPr>
   </w:style>
   <w:style w:type="paragraph" w:styleId="ListParagraph">
@@ -1973,34 +1856,11 @@
     <w:basedOn w:val="Normal"/>
     <w:uiPriority w:val="34"/>
     <w:qFormat/>
-    <w:rsid w:val="00e95bf5"/>
+    <w:rsid w:val="00E95BF5"/>
     <w:pPr>
-      <w:spacing w:before="0" w:after="160"/>
-      <w:ind w:left="720" w:hanging="0"/>
+      <w:ind w:left="720"/>
       <w:contextualSpacing/>
     </w:pPr>
-    <w:rPr/>
-  </w:style>
-  <w:style w:type="numbering" w:styleId="NoList" w:default="1">
-    <w:name w:val="No List"/>
-    <w:uiPriority w:val="99"/>
-    <w:semiHidden/>
-    <w:unhideWhenUsed/>
-    <w:qFormat/>
-  </w:style>
-  <w:style w:type="table" w:default="1" w:styleId="TableNormal">
-    <w:name w:val="Normal Table"/>
-    <w:uiPriority w:val="99"/>
-    <w:semiHidden/>
-    <w:unhideWhenUsed/>
-    <w:tblPr>
-      <w:tblCellMar>
-        <w:top w:w="0" w:type="dxa"/>
-        <w:left w:w="108" w:type="dxa"/>
-        <w:bottom w:w="0" w:type="dxa"/>
-        <w:right w:w="108" w:type="dxa"/>
-      </w:tblCellMar>
-    </w:tblPr>
   </w:style>
 </w:styles>
 </file>

</xml_diff>

<commit_message>
Reparar os requisitos e alterar a viabilidade :sunglasses:
</commit_message>
<xml_diff>
--- a/rascunho.docx
+++ b/rascunho.docx
@@ -314,11 +314,13 @@
     <w:p>
       <w:pPr>
         <w:rPr>
-          <w:lang w:val="pt-PT"/>
-        </w:rPr>
-      </w:pPr>
-      <w:r>
-        <w:rPr>
+          <w:color w:val="FF0000"/>
+          <w:lang w:val="pt-PT"/>
+        </w:rPr>
+      </w:pPr>
+      <w:r>
+        <w:rPr>
+          <w:color w:val="FF0000"/>
           <w:lang w:val="pt-PT"/>
         </w:rPr>
         <w:t xml:space="preserve">- Saber a cada momento o que cada cliente adquiriu, pagou e o tempo estimado de entrega. </w:t>
@@ -327,11 +329,13 @@
     <w:p>
       <w:pPr>
         <w:rPr>
-          <w:lang w:val="pt-PT"/>
-        </w:rPr>
-      </w:pPr>
-      <w:r>
-        <w:rPr>
+          <w:color w:val="FF0000"/>
+          <w:lang w:val="pt-PT"/>
+        </w:rPr>
+      </w:pPr>
+      <w:r>
+        <w:rPr>
+          <w:color w:val="FF0000"/>
           <w:lang w:val="pt-PT"/>
         </w:rPr>
         <w:t xml:space="preserve">- Profilling dos clientes </w:t>
@@ -340,11 +344,13 @@
     <w:p>
       <w:pPr>
         <w:rPr>
-          <w:lang w:val="pt-PT"/>
-        </w:rPr>
-      </w:pPr>
-      <w:r>
-        <w:rPr>
+          <w:color w:val="FF0000"/>
+          <w:lang w:val="pt-PT"/>
+        </w:rPr>
+      </w:pPr>
+      <w:r>
+        <w:rPr>
+          <w:color w:val="FF0000"/>
           <w:lang w:val="pt-PT"/>
         </w:rPr>
         <w:t>- Conhecer o local de cada produto dentro do armazém.</w:t>
@@ -353,14 +359,39 @@
     <w:p>
       <w:pPr>
         <w:rPr>
-          <w:lang w:val="pt-PT"/>
-        </w:rPr>
-      </w:pPr>
-      <w:r>
-        <w:rPr>
+          <w:color w:val="FF0000"/>
+          <w:lang w:val="pt-PT"/>
+        </w:rPr>
+      </w:pPr>
+      <w:r>
+        <w:rPr>
+          <w:color w:val="FF0000"/>
           <w:lang w:val="pt-PT"/>
         </w:rPr>
         <w:t>- Saber o armazém mais perto com o produto adquirido por um cliente para a entrega mais rápida.</w:t>
+      </w:r>
+    </w:p>
+    <w:p>
+      <w:pPr>
+        <w:rPr>
+          <w:color w:val="FF0000"/>
+          <w:lang w:val="pt-PT"/>
+        </w:rPr>
+      </w:pPr>
+    </w:p>
+    <w:p>
+      <w:pPr>
+        <w:rPr>
+          <w:color w:val="FF0000"/>
+          <w:lang w:val="pt-PT"/>
+        </w:rPr>
+      </w:pPr>
+      <w:r>
+        <w:rPr>
+          <w:color w:val="FF0000"/>
+          <w:lang w:val="pt-PT"/>
+        </w:rPr>
+        <w:t>Explicar o que ganhamos com estes objetivos “ a viabilidade”</w:t>
       </w:r>
     </w:p>
     <w:p>
@@ -736,7 +767,6 @@
           <w:bCs/>
           <w:lang w:val="pt-PT"/>
         </w:rPr>
-        <w:lastRenderedPageBreak/>
         <w:t>Revisão e Aprovação</w:t>
       </w:r>
     </w:p>
@@ -1848,7 +1878,6 @@
     </w:pPr>
     <w:rPr>
       <w:rFonts w:cs="Lohit Devanagari"/>
-      <w:lang/>
     </w:rPr>
   </w:style>
   <w:style w:type="paragraph" w:styleId="ListParagraph">

</xml_diff>